<commit_message>
Lisaa harjoitus 1 vastaus
</commit_message>
<xml_diff>
--- a/Oppimispaivakirja.docx
+++ b/Oppimispaivakirja.docx
@@ -232,7 +232,8 @@
           <w:rStyle w:val="Hyperlinkki"/>
           <w:i w:val="0"/>
           <w:noProof/>
-          <w:sz w:val="28"/>
+          <w:sz w:val="36"/>
+          <w:szCs w:val="36"/>
         </w:rPr>
       </w:pPr>
       <w:r>
@@ -240,7 +241,8 @@
           <w:rStyle w:val="Hyperlinkki"/>
           <w:i w:val="0"/>
           <w:noProof/>
-          <w:sz w:val="28"/>
+          <w:sz w:val="36"/>
+          <w:szCs w:val="36"/>
         </w:rPr>
         <w:t>Sisällys</w:t>
       </w:r>
@@ -594,66 +596,462 @@
     <w:p>
       <w:pPr>
         <w:pStyle w:val="Otsikko1"/>
-      </w:pPr>
-      <w:r>
+        <w:rPr>
+          <w:sz w:val="36"/>
+          <w:szCs w:val="36"/>
+        </w:rPr>
+      </w:pPr>
+      <w:r>
+        <w:rPr>
+          <w:sz w:val="36"/>
+          <w:szCs w:val="36"/>
+        </w:rPr>
         <w:lastRenderedPageBreak/>
         <w:t xml:space="preserve">Mitä olen tehnyt kurssin eteen </w:t>
       </w:r>
     </w:p>
     <w:p/>
+    <w:p>
+      <w:pPr>
+        <w:pStyle w:val="Luettelokappale"/>
+        <w:numPr>
+          <w:ilvl w:val="0"/>
+          <w:numId w:val="36"/>
+        </w:numPr>
+      </w:pPr>
+      <w:r>
+        <w:t xml:space="preserve">31.1.2024 Katsoin </w:t>
+      </w:r>
+      <w:r>
+        <w:t>luennot 0 ja 1</w:t>
+      </w:r>
+      <w:r>
+        <w:t>, tein GIT -etärepositorion</w:t>
+      </w:r>
+      <w:r>
+        <w:t xml:space="preserve"> johon </w:t>
+      </w:r>
+      <w:r>
+        <w:t>lisäsin oppimispäiväkirja pohjan ja tein harjoituksen 1.</w:t>
+      </w:r>
+      <w:r>
+        <w:t xml:space="preserve"> Aikaa meni noin 4 tuntia.</w:t>
+      </w:r>
+    </w:p>
     <w:p/>
     <w:p>
       <w:pPr>
         <w:pStyle w:val="Otsikko1"/>
-      </w:pPr>
-      <w:r>
+        <w:rPr>
+          <w:sz w:val="36"/>
+          <w:szCs w:val="36"/>
+        </w:rPr>
+      </w:pPr>
+      <w:r>
+        <w:rPr>
+          <w:sz w:val="36"/>
+          <w:szCs w:val="36"/>
+        </w:rPr>
         <w:t xml:space="preserve">Käyttämäni AI -työkalut </w:t>
       </w:r>
     </w:p>
     <w:p>
       <w:pPr>
         <w:pStyle w:val="Otsikko1"/>
-      </w:pPr>
-      <w:r>
+        <w:rPr>
+          <w:sz w:val="36"/>
+          <w:szCs w:val="36"/>
+        </w:rPr>
+      </w:pPr>
+      <w:r>
+        <w:rPr>
+          <w:sz w:val="36"/>
+          <w:szCs w:val="36"/>
+        </w:rPr>
         <w:t xml:space="preserve">Ajankäytön dokumentointi </w:t>
       </w:r>
     </w:p>
     <w:p>
       <w:pPr>
         <w:pStyle w:val="Otsikko1"/>
-      </w:pPr>
-      <w:r>
+        <w:rPr>
+          <w:sz w:val="36"/>
+          <w:szCs w:val="36"/>
+        </w:rPr>
+      </w:pPr>
+      <w:r>
+        <w:rPr>
+          <w:sz w:val="36"/>
+          <w:szCs w:val="36"/>
+        </w:rPr>
         <w:t xml:space="preserve">Harjoitustehtävien dokumentointi </w:t>
       </w:r>
     </w:p>
     <w:p>
       <w:pPr>
+        <w:rPr>
+          <w:sz w:val="28"/>
+          <w:szCs w:val="28"/>
+        </w:rPr>
+      </w:pPr>
+    </w:p>
+    <w:p>
+      <w:pPr>
+        <w:rPr>
+          <w:b/>
+          <w:bCs/>
+          <w:sz w:val="28"/>
+          <w:szCs w:val="28"/>
+        </w:rPr>
+      </w:pPr>
+      <w:r>
+        <w:rPr>
+          <w:b/>
+          <w:bCs/>
+          <w:sz w:val="28"/>
+          <w:szCs w:val="28"/>
+        </w:rPr>
+        <w:t>Harjoitus 1</w:t>
+      </w:r>
+    </w:p>
+    <w:p>
+      <w:pPr>
+        <w:pStyle w:val="Luettelokappale"/>
+        <w:numPr>
+          <w:ilvl w:val="0"/>
+          <w:numId w:val="36"/>
+        </w:numPr>
+        <w:rPr>
+          <w:szCs w:val="24"/>
+        </w:rPr>
+      </w:pPr>
+      <w:r>
+        <w:rPr>
+          <w:szCs w:val="24"/>
+        </w:rPr>
+        <w:t xml:space="preserve">Valitsin laitteeksi oman puhelimeni. </w:t>
+      </w:r>
+    </w:p>
+    <w:p>
+      <w:pPr>
+        <w:pStyle w:val="Luettelokappale"/>
+        <w:numPr>
+          <w:ilvl w:val="0"/>
+          <w:numId w:val="36"/>
+        </w:numPr>
+        <w:rPr>
+          <w:szCs w:val="24"/>
+        </w:rPr>
+      </w:pPr>
+      <w:r>
+        <w:rPr>
+          <w:szCs w:val="24"/>
+        </w:rPr>
+        <w:t>Valmistaja</w:t>
+      </w:r>
+      <w:r>
+        <w:rPr>
+          <w:szCs w:val="24"/>
+        </w:rPr>
+        <w:t xml:space="preserve"> on </w:t>
+      </w:r>
+      <w:r>
+        <w:rPr>
+          <w:szCs w:val="24"/>
+        </w:rPr>
+        <w:t xml:space="preserve">Google ja malli on Pixel 6a. </w:t>
+      </w:r>
+    </w:p>
+    <w:p>
+      <w:pPr>
+        <w:pStyle w:val="Luettelokappale"/>
+        <w:numPr>
+          <w:ilvl w:val="0"/>
+          <w:numId w:val="36"/>
+        </w:numPr>
+        <w:rPr>
+          <w:szCs w:val="24"/>
+        </w:rPr>
+      </w:pPr>
+      <w:r>
+        <w:rPr>
+          <w:szCs w:val="24"/>
+        </w:rPr>
+        <w:t xml:space="preserve">Android versio on 13. </w:t>
+      </w:r>
+      <w:r>
+        <w:rPr>
+          <w:szCs w:val="24"/>
+        </w:rPr>
+        <w:t>Omi</w:t>
+      </w:r>
+      <w:r>
+        <w:rPr>
+          <w:szCs w:val="24"/>
+        </w:rPr>
+        <w:t>naisuuksia esitteessä</w:t>
+      </w:r>
+      <w:r>
+        <w:rPr>
+          <w:szCs w:val="24"/>
+        </w:rPr>
+        <w:t xml:space="preserve">: </w:t>
+      </w:r>
+      <w:hyperlink r:id="rId11" w:history="1">
+        <w:r>
+          <w:rPr>
+            <w:rStyle w:val="Hyperlinkki"/>
+            <w:sz w:val="24"/>
+            <w:szCs w:val="24"/>
+          </w:rPr>
+          <w:t>https://store.google.com/in/product/pixel_6a?hl=en-GB&amp;pli=1</w:t>
+        </w:r>
+      </w:hyperlink>
+    </w:p>
+    <w:p>
+      <w:pPr>
+        <w:pStyle w:val="Luettelokappale"/>
+        <w:numPr>
+          <w:ilvl w:val="0"/>
+          <w:numId w:val="36"/>
+        </w:numPr>
+        <w:rPr>
+          <w:szCs w:val="24"/>
+        </w:rPr>
+      </w:pPr>
+      <w:r>
+        <w:rPr>
+          <w:szCs w:val="24"/>
+        </w:rPr>
+        <w:t>Ohjelmointikielet ovat pääasiassa Java ja Kotlin</w:t>
+      </w:r>
+    </w:p>
+    <w:p>
+      <w:pPr>
+        <w:pStyle w:val="Luettelokappale"/>
+        <w:numPr>
+          <w:ilvl w:val="0"/>
+          <w:numId w:val="36"/>
+        </w:numPr>
+        <w:rPr>
+          <w:szCs w:val="24"/>
+        </w:rPr>
+      </w:pPr>
+      <w:r>
+        <w:rPr>
+          <w:szCs w:val="24"/>
+        </w:rPr>
+        <w:t>Ohjelmointiin tarvittava työkalu on Android Studio, joka sisältää lähes kaiken tarvittavan.</w:t>
+      </w:r>
+    </w:p>
+    <w:p>
+      <w:pPr>
+        <w:pStyle w:val="Luettelokappale"/>
+        <w:numPr>
+          <w:ilvl w:val="0"/>
+          <w:numId w:val="36"/>
+        </w:numPr>
+        <w:rPr>
+          <w:szCs w:val="24"/>
+        </w:rPr>
+      </w:pPr>
+      <w:r>
+        <w:rPr>
+          <w:szCs w:val="24"/>
+        </w:rPr>
+        <w:t xml:space="preserve">Googlen Pixel -puhelimet </w:t>
+      </w:r>
+      <w:r>
+        <w:rPr>
+          <w:szCs w:val="24"/>
+        </w:rPr>
+        <w:t xml:space="preserve">sisältävät Googlen sovellluksia, mutta ei </w:t>
+      </w:r>
+      <w:r>
+        <w:rPr>
+          <w:szCs w:val="24"/>
+        </w:rPr>
+        <w:t>paljokaan</w:t>
+      </w:r>
+      <w:r>
+        <w:rPr>
+          <w:szCs w:val="24"/>
+        </w:rPr>
+        <w:t xml:space="preserve"> muita</w:t>
+      </w:r>
+      <w:r>
+        <w:rPr>
+          <w:szCs w:val="24"/>
+        </w:rPr>
+        <w:t xml:space="preserve"> valmistajakohtaisia sovelluksia tai ominaisuuksia, vaan ne pyrkivät tarjoamaan</w:t>
+      </w:r>
+      <w:r>
+        <w:rPr>
+          <w:szCs w:val="24"/>
+        </w:rPr>
+        <w:t xml:space="preserve"> mahdollisimman</w:t>
+      </w:r>
+      <w:r>
+        <w:rPr>
+          <w:szCs w:val="24"/>
+        </w:rPr>
+        <w:t xml:space="preserve"> ”puhtaan Androidin”, joka tarkoittaa alkuperäistä Android käyttöjärjestelmää hyvin lähellä olevan kokemusta.</w:t>
+      </w:r>
+      <w:r>
+        <w:rPr>
+          <w:szCs w:val="24"/>
+        </w:rPr>
+        <w:t xml:space="preserve"> (</w:t>
+      </w:r>
+      <w:r>
+        <w:rPr>
+          <w:szCs w:val="24"/>
+        </w:rPr>
+        <w:t>https://www.androidauthority.com/what-is-stock-android-845627/</w:t>
+      </w:r>
+      <w:r>
+        <w:rPr>
+          <w:szCs w:val="24"/>
+        </w:rPr>
+        <w:t>)</w:t>
+      </w:r>
+    </w:p>
+    <w:p>
+      <w:pPr>
+        <w:pStyle w:val="Luettelokappale"/>
+        <w:numPr>
+          <w:ilvl w:val="0"/>
+          <w:numId w:val="36"/>
+        </w:numPr>
+        <w:rPr>
+          <w:szCs w:val="24"/>
+        </w:rPr>
+      </w:pPr>
+      <w:r>
+        <w:rPr>
+          <w:szCs w:val="24"/>
+        </w:rPr>
+        <w:t xml:space="preserve">Puhelimen </w:t>
+      </w:r>
+      <w:r>
+        <w:rPr>
+          <w:szCs w:val="24"/>
+        </w:rPr>
+        <w:t>sovelluskauppana toimii</w:t>
+      </w:r>
+      <w:r>
+        <w:rPr>
+          <w:szCs w:val="24"/>
+        </w:rPr>
+        <w:t xml:space="preserve"> </w:t>
+      </w:r>
+      <w:r>
+        <w:rPr>
+          <w:szCs w:val="24"/>
+        </w:rPr>
+        <w:t xml:space="preserve">Google Play Store. </w:t>
+      </w:r>
+      <w:r>
+        <w:rPr>
+          <w:szCs w:val="24"/>
+        </w:rPr>
+        <w:t xml:space="preserve">Siellä voi julkaista itse </w:t>
+      </w:r>
+      <w:r>
+        <w:rPr>
+          <w:szCs w:val="24"/>
+        </w:rPr>
+        <w:t>kehitettyjä</w:t>
+      </w:r>
+      <w:r>
+        <w:rPr>
+          <w:szCs w:val="24"/>
+        </w:rPr>
+        <w:t xml:space="preserve"> sovelluksia.</w:t>
+      </w:r>
+    </w:p>
+    <w:p>
+      <w:pPr>
+        <w:pStyle w:val="Luettelokappale"/>
+        <w:numPr>
+          <w:ilvl w:val="0"/>
+          <w:numId w:val="36"/>
+        </w:numPr>
+        <w:rPr>
+          <w:szCs w:val="24"/>
+        </w:rPr>
+      </w:pPr>
+      <w:r>
+        <w:rPr>
+          <w:szCs w:val="24"/>
+        </w:rPr>
+        <w:t>Puhelin sisältää useita ominaisuuksia, kuten GPS ja erilaisia sensoreita, joihin voi tutustua aikaisemmin tarjoamastani linkistä. Näitä ominaisuuksia voidaan käyttää Java ja Kotlin -kielillä</w:t>
+      </w:r>
+      <w:r>
+        <w:rPr>
+          <w:szCs w:val="24"/>
+        </w:rPr>
+        <w:t xml:space="preserve"> </w:t>
+      </w:r>
+      <w:r>
+        <w:rPr>
+          <w:szCs w:val="24"/>
+        </w:rPr>
+        <w:t>Androidin rajapintojen avulla.</w:t>
+      </w:r>
+    </w:p>
+    <w:p>
+      <w:pPr>
         <w:pStyle w:val="Otsikko1"/>
-      </w:pPr>
-      <w:r>
+        <w:rPr>
+          <w:sz w:val="36"/>
+          <w:szCs w:val="36"/>
+        </w:rPr>
+      </w:pPr>
+      <w:r>
+        <w:rPr>
+          <w:sz w:val="36"/>
+          <w:szCs w:val="36"/>
+        </w:rPr>
         <w:t xml:space="preserve">Käyttämäni verkkoaineistot </w:t>
       </w:r>
     </w:p>
     <w:p>
       <w:pPr>
         <w:pStyle w:val="Otsikko1"/>
-      </w:pPr>
-      <w:r>
+        <w:rPr>
+          <w:sz w:val="36"/>
+          <w:szCs w:val="36"/>
+        </w:rPr>
+      </w:pPr>
+      <w:r>
+        <w:rPr>
+          <w:sz w:val="36"/>
+          <w:szCs w:val="36"/>
+        </w:rPr>
         <w:t xml:space="preserve">Harjoitustyön dokumentointi </w:t>
       </w:r>
     </w:p>
     <w:p>
       <w:pPr>
         <w:pStyle w:val="Otsikko1"/>
-      </w:pPr>
-      <w:r>
+        <w:rPr>
+          <w:sz w:val="36"/>
+          <w:szCs w:val="36"/>
+        </w:rPr>
+      </w:pPr>
+      <w:r>
+        <w:rPr>
+          <w:sz w:val="36"/>
+          <w:szCs w:val="36"/>
+        </w:rPr>
         <w:t>Lähdeluettelo</w:t>
       </w:r>
     </w:p>
     <w:p/>
     <w:p/>
     <w:sectPr>
-      <w:headerReference w:type="default" r:id="rId11"/>
+      <w:headerReference w:type="default" r:id="rId12"/>
       <w:pgSz w:w="11906" w:h="16838" w:code="9"/>
       <w:pgMar w:top="1701" w:right="1701" w:bottom="1134" w:left="1701" w:header="709" w:footer="709" w:gutter="0"/>
       <w:pgNumType w:start="1"/>
@@ -1706,6 +2104,119 @@
     </w:lvl>
   </w:abstractNum>
   <w:abstractNum w:abstractNumId="15" w15:restartNumberingAfterBreak="0">
+    <w:nsid w:val="1EA13991"/>
+    <w:multiLevelType w:val="hybridMultilevel"/>
+    <w:tmpl w:val="6932295E"/>
+    <w:lvl w:ilvl="0" w:tplc="10000001">
+      <w:start w:val="1"/>
+      <w:numFmt w:val="bullet"/>
+      <w:lvlText w:val=""/>
+      <w:lvlJc w:val="left"/>
+      <w:pPr>
+        <w:ind w:left="720" w:hanging="360"/>
+      </w:pPr>
+      <w:rPr>
+        <w:rFonts w:ascii="Symbol" w:hAnsi="Symbol" w:hint="default"/>
+      </w:rPr>
+    </w:lvl>
+    <w:lvl w:ilvl="1" w:tplc="10000003" w:tentative="1">
+      <w:start w:val="1"/>
+      <w:numFmt w:val="bullet"/>
+      <w:lvlText w:val="o"/>
+      <w:lvlJc w:val="left"/>
+      <w:pPr>
+        <w:ind w:left="1440" w:hanging="360"/>
+      </w:pPr>
+      <w:rPr>
+        <w:rFonts w:ascii="Courier New" w:hAnsi="Courier New" w:cs="Courier New" w:hint="default"/>
+      </w:rPr>
+    </w:lvl>
+    <w:lvl w:ilvl="2" w:tplc="10000005" w:tentative="1">
+      <w:start w:val="1"/>
+      <w:numFmt w:val="bullet"/>
+      <w:lvlText w:val=""/>
+      <w:lvlJc w:val="left"/>
+      <w:pPr>
+        <w:ind w:left="2160" w:hanging="360"/>
+      </w:pPr>
+      <w:rPr>
+        <w:rFonts w:ascii="Wingdings" w:hAnsi="Wingdings" w:hint="default"/>
+      </w:rPr>
+    </w:lvl>
+    <w:lvl w:ilvl="3" w:tplc="10000001" w:tentative="1">
+      <w:start w:val="1"/>
+      <w:numFmt w:val="bullet"/>
+      <w:lvlText w:val=""/>
+      <w:lvlJc w:val="left"/>
+      <w:pPr>
+        <w:ind w:left="2880" w:hanging="360"/>
+      </w:pPr>
+      <w:rPr>
+        <w:rFonts w:ascii="Symbol" w:hAnsi="Symbol" w:hint="default"/>
+      </w:rPr>
+    </w:lvl>
+    <w:lvl w:ilvl="4" w:tplc="10000003" w:tentative="1">
+      <w:start w:val="1"/>
+      <w:numFmt w:val="bullet"/>
+      <w:lvlText w:val="o"/>
+      <w:lvlJc w:val="left"/>
+      <w:pPr>
+        <w:ind w:left="3600" w:hanging="360"/>
+      </w:pPr>
+      <w:rPr>
+        <w:rFonts w:ascii="Courier New" w:hAnsi="Courier New" w:cs="Courier New" w:hint="default"/>
+      </w:rPr>
+    </w:lvl>
+    <w:lvl w:ilvl="5" w:tplc="10000005" w:tentative="1">
+      <w:start w:val="1"/>
+      <w:numFmt w:val="bullet"/>
+      <w:lvlText w:val=""/>
+      <w:lvlJc w:val="left"/>
+      <w:pPr>
+        <w:ind w:left="4320" w:hanging="360"/>
+      </w:pPr>
+      <w:rPr>
+        <w:rFonts w:ascii="Wingdings" w:hAnsi="Wingdings" w:hint="default"/>
+      </w:rPr>
+    </w:lvl>
+    <w:lvl w:ilvl="6" w:tplc="10000001" w:tentative="1">
+      <w:start w:val="1"/>
+      <w:numFmt w:val="bullet"/>
+      <w:lvlText w:val=""/>
+      <w:lvlJc w:val="left"/>
+      <w:pPr>
+        <w:ind w:left="5040" w:hanging="360"/>
+      </w:pPr>
+      <w:rPr>
+        <w:rFonts w:ascii="Symbol" w:hAnsi="Symbol" w:hint="default"/>
+      </w:rPr>
+    </w:lvl>
+    <w:lvl w:ilvl="7" w:tplc="10000003" w:tentative="1">
+      <w:start w:val="1"/>
+      <w:numFmt w:val="bullet"/>
+      <w:lvlText w:val="o"/>
+      <w:lvlJc w:val="left"/>
+      <w:pPr>
+        <w:ind w:left="5760" w:hanging="360"/>
+      </w:pPr>
+      <w:rPr>
+        <w:rFonts w:ascii="Courier New" w:hAnsi="Courier New" w:cs="Courier New" w:hint="default"/>
+      </w:rPr>
+    </w:lvl>
+    <w:lvl w:ilvl="8" w:tplc="10000005" w:tentative="1">
+      <w:start w:val="1"/>
+      <w:numFmt w:val="bullet"/>
+      <w:lvlText w:val=""/>
+      <w:lvlJc w:val="left"/>
+      <w:pPr>
+        <w:ind w:left="6480" w:hanging="360"/>
+      </w:pPr>
+      <w:rPr>
+        <w:rFonts w:ascii="Wingdings" w:hAnsi="Wingdings" w:hint="default"/>
+      </w:rPr>
+    </w:lvl>
+  </w:abstractNum>
+  <w:abstractNum w:abstractNumId="16" w15:restartNumberingAfterBreak="0">
     <w:nsid w:val="2268207E"/>
     <w:multiLevelType w:val="multilevel"/>
     <w:tmpl w:val="1F403750"/>
@@ -1827,7 +2338,7 @@
       </w:rPr>
     </w:lvl>
   </w:abstractNum>
-  <w:abstractNum w:abstractNumId="16" w15:restartNumberingAfterBreak="0">
+  <w:abstractNum w:abstractNumId="17" w15:restartNumberingAfterBreak="0">
     <w:nsid w:val="38776A49"/>
     <w:multiLevelType w:val="hybridMultilevel"/>
     <w:tmpl w:val="1C52F2D2"/>
@@ -1916,7 +2427,7 @@
       </w:pPr>
     </w:lvl>
   </w:abstractNum>
-  <w:abstractNum w:abstractNumId="17" w15:restartNumberingAfterBreak="0">
+  <w:abstractNum w:abstractNumId="18" w15:restartNumberingAfterBreak="0">
     <w:nsid w:val="3C19458F"/>
     <w:multiLevelType w:val="hybridMultilevel"/>
     <w:tmpl w:val="73A86764"/>
@@ -2002,7 +2513,7 @@
       </w:pPr>
     </w:lvl>
   </w:abstractNum>
-  <w:abstractNum w:abstractNumId="18" w15:restartNumberingAfterBreak="0">
+  <w:abstractNum w:abstractNumId="19" w15:restartNumberingAfterBreak="0">
     <w:nsid w:val="41BE6434"/>
     <w:multiLevelType w:val="hybridMultilevel"/>
     <w:tmpl w:val="EE525E10"/>
@@ -2091,7 +2602,7 @@
       </w:pPr>
     </w:lvl>
   </w:abstractNum>
-  <w:abstractNum w:abstractNumId="19" w15:restartNumberingAfterBreak="0">
+  <w:abstractNum w:abstractNumId="20" w15:restartNumberingAfterBreak="0">
     <w:nsid w:val="48094ACD"/>
     <w:multiLevelType w:val="multilevel"/>
     <w:tmpl w:val="A5F2A9B6"/>
@@ -2177,7 +2688,7 @@
       </w:pPr>
     </w:lvl>
   </w:abstractNum>
-  <w:abstractNum w:abstractNumId="20" w15:restartNumberingAfterBreak="0">
+  <w:abstractNum w:abstractNumId="21" w15:restartNumberingAfterBreak="0">
     <w:nsid w:val="499943D7"/>
     <w:multiLevelType w:val="hybridMultilevel"/>
     <w:tmpl w:val="206AF618"/>
@@ -2266,7 +2777,7 @@
       </w:pPr>
     </w:lvl>
   </w:abstractNum>
-  <w:abstractNum w:abstractNumId="21" w15:restartNumberingAfterBreak="0">
+  <w:abstractNum w:abstractNumId="22" w15:restartNumberingAfterBreak="0">
     <w:nsid w:val="53936B6E"/>
     <w:multiLevelType w:val="hybridMultilevel"/>
     <w:tmpl w:val="6A107004"/>
@@ -2355,7 +2866,7 @@
       </w:pPr>
     </w:lvl>
   </w:abstractNum>
-  <w:abstractNum w:abstractNumId="22" w15:restartNumberingAfterBreak="0">
+  <w:abstractNum w:abstractNumId="23" w15:restartNumberingAfterBreak="0">
     <w:nsid w:val="59392067"/>
     <w:multiLevelType w:val="multilevel"/>
     <w:tmpl w:val="B4909EDC"/>
@@ -2468,7 +2979,7 @@
       </w:rPr>
     </w:lvl>
   </w:abstractNum>
-  <w:abstractNum w:abstractNumId="23" w15:restartNumberingAfterBreak="0">
+  <w:abstractNum w:abstractNumId="24" w15:restartNumberingAfterBreak="0">
     <w:nsid w:val="61582728"/>
     <w:multiLevelType w:val="multilevel"/>
     <w:tmpl w:val="EC1A3400"/>
@@ -2581,7 +3092,7 @@
       </w:rPr>
     </w:lvl>
   </w:abstractNum>
-  <w:abstractNum w:abstractNumId="24" w15:restartNumberingAfterBreak="0">
+  <w:abstractNum w:abstractNumId="25" w15:restartNumberingAfterBreak="0">
     <w:nsid w:val="63463AF6"/>
     <w:multiLevelType w:val="hybridMultilevel"/>
     <w:tmpl w:val="A124527A"/>
@@ -2671,7 +3182,7 @@
       </w:pPr>
     </w:lvl>
   </w:abstractNum>
-  <w:abstractNum w:abstractNumId="25" w15:restartNumberingAfterBreak="0">
+  <w:abstractNum w:abstractNumId="26" w15:restartNumberingAfterBreak="0">
     <w:nsid w:val="673A7791"/>
     <w:multiLevelType w:val="hybridMultilevel"/>
     <w:tmpl w:val="99EC7312"/>
@@ -2760,7 +3271,7 @@
       </w:pPr>
     </w:lvl>
   </w:abstractNum>
-  <w:abstractNum w:abstractNumId="26" w15:restartNumberingAfterBreak="0">
+  <w:abstractNum w:abstractNumId="27" w15:restartNumberingAfterBreak="0">
     <w:nsid w:val="7327695B"/>
     <w:multiLevelType w:val="hybridMultilevel"/>
     <w:tmpl w:val="C54A2F40"/>
@@ -2846,7 +3357,7 @@
       </w:pPr>
     </w:lvl>
   </w:abstractNum>
-  <w:abstractNum w:abstractNumId="27" w15:restartNumberingAfterBreak="0">
+  <w:abstractNum w:abstractNumId="28" w15:restartNumberingAfterBreak="0">
     <w:nsid w:val="7F3E49DC"/>
     <w:multiLevelType w:val="hybridMultilevel"/>
     <w:tmpl w:val="CB0E5AD8"/>
@@ -2932,7 +3443,7 @@
       </w:pPr>
     </w:lvl>
   </w:abstractNum>
-  <w:abstractNum w:abstractNumId="28" w15:restartNumberingAfterBreak="0">
+  <w:abstractNum w:abstractNumId="29" w15:restartNumberingAfterBreak="0">
     <w:nsid w:val="7FDB4A7C"/>
     <w:multiLevelType w:val="hybridMultilevel"/>
     <w:tmpl w:val="45AC4E0A"/>
@@ -3052,10 +3563,10 @@
     <w:abstractNumId w:val="0"/>
   </w:num>
   <w:num w:numId="11" w16cid:durableId="2059891416">
-    <w:abstractNumId w:val="26"/>
+    <w:abstractNumId w:val="27"/>
   </w:num>
   <w:num w:numId="12" w16cid:durableId="1977104392">
-    <w:abstractNumId w:val="26"/>
+    <w:abstractNumId w:val="27"/>
     <w:lvlOverride w:ilvl="0">
       <w:lvl w:ilvl="0" w:tplc="596CDF52">
         <w:start w:val="1"/>
@@ -3160,28 +3671,28 @@
     </w:lvlOverride>
   </w:num>
   <w:num w:numId="13" w16cid:durableId="1929459866">
-    <w:abstractNumId w:val="21"/>
+    <w:abstractNumId w:val="22"/>
   </w:num>
   <w:num w:numId="14" w16cid:durableId="1390878696">
-    <w:abstractNumId w:val="17"/>
+    <w:abstractNumId w:val="18"/>
   </w:num>
   <w:num w:numId="15" w16cid:durableId="1455714796">
-    <w:abstractNumId w:val="28"/>
+    <w:abstractNumId w:val="29"/>
   </w:num>
   <w:num w:numId="16" w16cid:durableId="1739085894">
-    <w:abstractNumId w:val="28"/>
+    <w:abstractNumId w:val="29"/>
     <w:lvlOverride w:ilvl="0">
       <w:startOverride w:val="1"/>
     </w:lvlOverride>
   </w:num>
   <w:num w:numId="17" w16cid:durableId="1302267189">
-    <w:abstractNumId w:val="16"/>
+    <w:abstractNumId w:val="17"/>
   </w:num>
   <w:num w:numId="18" w16cid:durableId="1673486655">
-    <w:abstractNumId w:val="24"/>
+    <w:abstractNumId w:val="25"/>
   </w:num>
   <w:num w:numId="19" w16cid:durableId="1044721797">
-    <w:abstractNumId w:val="24"/>
+    <w:abstractNumId w:val="25"/>
     <w:lvlOverride w:ilvl="0">
       <w:startOverride w:val="1"/>
     </w:lvlOverride>
@@ -3202,13 +3713,13 @@
     <w:abstractNumId w:val="13"/>
   </w:num>
   <w:num w:numId="25" w16cid:durableId="953906213">
-    <w:abstractNumId w:val="27"/>
+    <w:abstractNumId w:val="28"/>
   </w:num>
   <w:num w:numId="26" w16cid:durableId="2090761633">
-    <w:abstractNumId w:val="23"/>
+    <w:abstractNumId w:val="24"/>
   </w:num>
   <w:num w:numId="27" w16cid:durableId="1005131520">
-    <w:abstractNumId w:val="23"/>
+    <w:abstractNumId w:val="24"/>
     <w:lvlOverride w:ilvl="0">
       <w:startOverride w:val="1"/>
     </w:lvlOverride>
@@ -3238,27 +3749,30 @@
     </w:lvlOverride>
   </w:num>
   <w:num w:numId="28" w16cid:durableId="27487830">
+    <w:abstractNumId w:val="21"/>
+  </w:num>
+  <w:num w:numId="29" w16cid:durableId="1966547391">
+    <w:abstractNumId w:val="19"/>
+  </w:num>
+  <w:num w:numId="30" w16cid:durableId="1663925186">
+    <w:abstractNumId w:val="26"/>
+  </w:num>
+  <w:num w:numId="31" w16cid:durableId="304092659">
+    <w:abstractNumId w:val="23"/>
+  </w:num>
+  <w:num w:numId="32" w16cid:durableId="1134055402">
+    <w:abstractNumId w:val="23"/>
+  </w:num>
+  <w:num w:numId="33" w16cid:durableId="729305848">
+    <w:abstractNumId w:val="23"/>
+  </w:num>
+  <w:num w:numId="34" w16cid:durableId="85197794">
     <w:abstractNumId w:val="20"/>
   </w:num>
-  <w:num w:numId="29" w16cid:durableId="1966547391">
-    <w:abstractNumId w:val="18"/>
+  <w:num w:numId="35" w16cid:durableId="813377993">
+    <w:abstractNumId w:val="16"/>
   </w:num>
-  <w:num w:numId="30" w16cid:durableId="1663925186">
-    <w:abstractNumId w:val="25"/>
-  </w:num>
-  <w:num w:numId="31" w16cid:durableId="304092659">
-    <w:abstractNumId w:val="22"/>
-  </w:num>
-  <w:num w:numId="32" w16cid:durableId="1134055402">
-    <w:abstractNumId w:val="22"/>
-  </w:num>
-  <w:num w:numId="33" w16cid:durableId="729305848">
-    <w:abstractNumId w:val="22"/>
-  </w:num>
-  <w:num w:numId="34" w16cid:durableId="85197794">
-    <w:abstractNumId w:val="19"/>
-  </w:num>
-  <w:num w:numId="35" w16cid:durableId="813377993">
+  <w:num w:numId="36" w16cid:durableId="1164590074">
     <w:abstractNumId w:val="15"/>
   </w:num>
 </w:numbering>
@@ -5049,6 +5563,29 @@
       <w:szCs w:val="20"/>
     </w:rPr>
   </w:style>
+  <w:style w:type="paragraph" w:styleId="Luettelokappale">
+    <w:name w:val="List Paragraph"/>
+    <w:basedOn w:val="Normaali"/>
+    <w:uiPriority w:val="34"/>
+    <w:qFormat/>
+    <w:rsid w:val="00D76C6C"/>
+    <w:pPr>
+      <w:ind w:left="720"/>
+      <w:contextualSpacing/>
+    </w:pPr>
+  </w:style>
+  <w:style w:type="character" w:styleId="Ratkaisematonmaininta">
+    <w:name w:val="Unresolved Mention"/>
+    <w:basedOn w:val="Kappaleenoletusfontti"/>
+    <w:uiPriority w:val="99"/>
+    <w:semiHidden/>
+    <w:unhideWhenUsed/>
+    <w:rsid w:val="005501C8"/>
+    <w:rPr>
+      <w:color w:val="605E5C"/>
+      <w:shd w:val="clear" w:color="auto" w:fill="E1DFDD"/>
+    </w:rPr>
+  </w:style>
 </w:styles>
 </file>
 

</xml_diff>

<commit_message>
Lisaa harjoitus 3 vastaus
</commit_message>
<xml_diff>
--- a/Oppimispaivakirja.docx
+++ b/Oppimispaivakirja.docx
@@ -719,6 +719,31 @@
     </w:p>
     <w:p>
       <w:pPr>
+        <w:rPr>
+          <w:szCs w:val="24"/>
+        </w:rPr>
+      </w:pPr>
+      <w:r>
+        <w:rPr>
+          <w:szCs w:val="24"/>
+        </w:rPr>
+        <w:t>Tämän tehtävän tavoitteena o</w:t>
+      </w:r>
+      <w:r>
+        <w:rPr>
+          <w:szCs w:val="24"/>
+        </w:rPr>
+        <w:t>n</w:t>
+      </w:r>
+      <w:r>
+        <w:rPr>
+          <w:szCs w:val="24"/>
+        </w:rPr>
+        <w:t xml:space="preserve"> selvittää jonkin laitteen ohjelmoinitiin liittyviä asioita.</w:t>
+      </w:r>
+    </w:p>
+    <w:p>
+      <w:pPr>
         <w:pStyle w:val="Luettelokappale"/>
         <w:numPr>
           <w:ilvl w:val="0"/>
@@ -868,7 +893,7 @@
         <w:rPr>
           <w:szCs w:val="24"/>
         </w:rPr>
-        <w:t xml:space="preserve">sisältävät Googlen sovellluksia, mutta ei </w:t>
+        <w:t xml:space="preserve">sisältävät Googlen sovelluksia, mutta ei </w:t>
       </w:r>
       <w:r>
         <w:rPr>

</xml_diff>

<commit_message>
Paiva 2 tekemiset kirjattu
</commit_message>
<xml_diff>
--- a/Oppimispaivakirja.docx
+++ b/Oppimispaivakirja.docx
@@ -641,107 +641,6 @@
         <w:t xml:space="preserve"> Aikaa meni noin 4 tuntia.</w:t>
       </w:r>
     </w:p>
-    <w:p/>
-    <w:p>
-      <w:pPr>
-        <w:pStyle w:val="Otsikko1"/>
-        <w:rPr>
-          <w:sz w:val="36"/>
-          <w:szCs w:val="36"/>
-        </w:rPr>
-      </w:pPr>
-      <w:r>
-        <w:rPr>
-          <w:sz w:val="36"/>
-          <w:szCs w:val="36"/>
-        </w:rPr>
-        <w:t xml:space="preserve">Käyttämäni AI -työkalut </w:t>
-      </w:r>
-    </w:p>
-    <w:p>
-      <w:pPr>
-        <w:pStyle w:val="Otsikko1"/>
-        <w:rPr>
-          <w:sz w:val="36"/>
-          <w:szCs w:val="36"/>
-        </w:rPr>
-      </w:pPr>
-      <w:r>
-        <w:rPr>
-          <w:sz w:val="36"/>
-          <w:szCs w:val="36"/>
-        </w:rPr>
-        <w:t xml:space="preserve">Ajankäytön dokumentointi </w:t>
-      </w:r>
-    </w:p>
-    <w:p>
-      <w:pPr>
-        <w:pStyle w:val="Otsikko1"/>
-        <w:rPr>
-          <w:sz w:val="36"/>
-          <w:szCs w:val="36"/>
-        </w:rPr>
-      </w:pPr>
-      <w:r>
-        <w:rPr>
-          <w:sz w:val="36"/>
-          <w:szCs w:val="36"/>
-        </w:rPr>
-        <w:t xml:space="preserve">Harjoitustehtävien dokumentointi </w:t>
-      </w:r>
-    </w:p>
-    <w:p>
-      <w:pPr>
-        <w:rPr>
-          <w:sz w:val="28"/>
-          <w:szCs w:val="28"/>
-        </w:rPr>
-      </w:pPr>
-    </w:p>
-    <w:p>
-      <w:pPr>
-        <w:rPr>
-          <w:b/>
-          <w:bCs/>
-          <w:sz w:val="28"/>
-          <w:szCs w:val="28"/>
-        </w:rPr>
-      </w:pPr>
-      <w:r>
-        <w:rPr>
-          <w:b/>
-          <w:bCs/>
-          <w:sz w:val="28"/>
-          <w:szCs w:val="28"/>
-        </w:rPr>
-        <w:t>Harjoitus 1</w:t>
-      </w:r>
-    </w:p>
-    <w:p>
-      <w:pPr>
-        <w:rPr>
-          <w:szCs w:val="24"/>
-        </w:rPr>
-      </w:pPr>
-      <w:r>
-        <w:rPr>
-          <w:szCs w:val="24"/>
-        </w:rPr>
-        <w:t>Tämän tehtävän tavoitteena o</w:t>
-      </w:r>
-      <w:r>
-        <w:rPr>
-          <w:szCs w:val="24"/>
-        </w:rPr>
-        <w:t>n</w:t>
-      </w:r>
-      <w:r>
-        <w:rPr>
-          <w:szCs w:val="24"/>
-        </w:rPr>
-        <w:t xml:space="preserve"> selvittää jonkin laitteen ohjelmoinitiin liittyviä asioita.</w:t>
-      </w:r>
-    </w:p>
     <w:p>
       <w:pPr>
         <w:pStyle w:val="Luettelokappale"/>
@@ -749,6 +648,116 @@
           <w:ilvl w:val="0"/>
           <w:numId w:val="36"/>
         </w:numPr>
+      </w:pPr>
+      <w:r>
+        <w:t xml:space="preserve">1.2.2024 Tein harjoituksen 3. </w:t>
+      </w:r>
+      <w:r>
+        <w:t xml:space="preserve">Aloitin etsimään hyviä resursseja Kotlinin ja Android kehityksen oppimiseen. </w:t>
+      </w:r>
+      <w:r>
+        <w:t>Tähän mennessä olen päätynyt Philipp Lacknerin YouTube kanavaan (</w:t>
+      </w:r>
+      <w:r>
+        <w:t>https://www.youtube.com/@PhilippLackner</w:t>
+      </w:r>
+      <w:r>
+        <w:t>) ja Kotlinin viralliseen dokumentaatioon (</w:t>
+      </w:r>
+      <w:hyperlink r:id="rId11" w:history="1">
+        <w:r>
+          <w:rPr>
+            <w:rStyle w:val="Hyperlinkki"/>
+            <w:sz w:val="24"/>
+          </w:rPr>
+          <w:t>https://kotlinlang.org/docs/home.html</w:t>
+        </w:r>
+      </w:hyperlink>
+      <w:r>
+        <w:t>).</w:t>
+      </w:r>
+      <w:r>
+        <w:t xml:space="preserve"> Tutustuin Kotlin kieleen. Aikaa meni noin 3 tuntia.</w:t>
+      </w:r>
+    </w:p>
+    <w:p/>
+    <w:p>
+      <w:pPr>
+        <w:pStyle w:val="Otsikko1"/>
+        <w:rPr>
+          <w:sz w:val="36"/>
+          <w:szCs w:val="36"/>
+        </w:rPr>
+      </w:pPr>
+      <w:r>
+        <w:rPr>
+          <w:sz w:val="36"/>
+          <w:szCs w:val="36"/>
+        </w:rPr>
+        <w:t xml:space="preserve">Käyttämäni AI -työkalut </w:t>
+      </w:r>
+    </w:p>
+    <w:p>
+      <w:pPr>
+        <w:pStyle w:val="Otsikko1"/>
+        <w:rPr>
+          <w:sz w:val="36"/>
+          <w:szCs w:val="36"/>
+        </w:rPr>
+      </w:pPr>
+      <w:r>
+        <w:rPr>
+          <w:sz w:val="36"/>
+          <w:szCs w:val="36"/>
+        </w:rPr>
+        <w:t xml:space="preserve">Ajankäytön dokumentointi </w:t>
+      </w:r>
+    </w:p>
+    <w:p>
+      <w:pPr>
+        <w:pStyle w:val="Otsikko1"/>
+        <w:rPr>
+          <w:sz w:val="36"/>
+          <w:szCs w:val="36"/>
+        </w:rPr>
+      </w:pPr>
+      <w:r>
+        <w:rPr>
+          <w:sz w:val="36"/>
+          <w:szCs w:val="36"/>
+        </w:rPr>
+        <w:t xml:space="preserve">Harjoitustehtävien dokumentointi </w:t>
+      </w:r>
+    </w:p>
+    <w:p>
+      <w:pPr>
+        <w:rPr>
+          <w:sz w:val="28"/>
+          <w:szCs w:val="28"/>
+        </w:rPr>
+      </w:pPr>
+    </w:p>
+    <w:p>
+      <w:pPr>
+        <w:rPr>
+          <w:b/>
+          <w:bCs/>
+          <w:sz w:val="28"/>
+          <w:szCs w:val="28"/>
+        </w:rPr>
+      </w:pPr>
+      <w:r>
+        <w:rPr>
+          <w:b/>
+          <w:bCs/>
+          <w:sz w:val="28"/>
+          <w:szCs w:val="28"/>
+        </w:rPr>
+        <w:t>Harjoitus 1</w:t>
+      </w:r>
+    </w:p>
+    <w:p>
+      <w:pPr>
         <w:rPr>
           <w:szCs w:val="24"/>
         </w:rPr>
@@ -757,7 +766,19 @@
         <w:rPr>
           <w:szCs w:val="24"/>
         </w:rPr>
-        <w:t xml:space="preserve">Valitsin laitteeksi oman puhelimeni. </w:t>
+        <w:t>Tämän tehtävän tavoitteena o</w:t>
+      </w:r>
+      <w:r>
+        <w:rPr>
+          <w:szCs w:val="24"/>
+        </w:rPr>
+        <w:t>n</w:t>
+      </w:r>
+      <w:r>
+        <w:rPr>
+          <w:szCs w:val="24"/>
+        </w:rPr>
+        <w:t xml:space="preserve"> selvittää jonkin laitteen ohjelmoinitiin liittyviä asioita.</w:t>
       </w:r>
     </w:p>
     <w:p>
@@ -775,19 +796,7 @@
         <w:rPr>
           <w:szCs w:val="24"/>
         </w:rPr>
-        <w:t>Valmistaja</w:t>
-      </w:r>
-      <w:r>
-        <w:rPr>
-          <w:szCs w:val="24"/>
-        </w:rPr>
-        <w:t xml:space="preserve"> on </w:t>
-      </w:r>
-      <w:r>
-        <w:rPr>
-          <w:szCs w:val="24"/>
-        </w:rPr>
-        <w:t xml:space="preserve">Google ja malli on Pixel 6a. </w:t>
+        <w:t xml:space="preserve">Valitsin laitteeksi oman puhelimeni. </w:t>
       </w:r>
     </w:p>
     <w:p>
@@ -805,6 +814,36 @@
         <w:rPr>
           <w:szCs w:val="24"/>
         </w:rPr>
+        <w:t>Valmistaja</w:t>
+      </w:r>
+      <w:r>
+        <w:rPr>
+          <w:szCs w:val="24"/>
+        </w:rPr>
+        <w:t xml:space="preserve"> on </w:t>
+      </w:r>
+      <w:r>
+        <w:rPr>
+          <w:szCs w:val="24"/>
+        </w:rPr>
+        <w:t xml:space="preserve">Google ja malli on Pixel 6a. </w:t>
+      </w:r>
+    </w:p>
+    <w:p>
+      <w:pPr>
+        <w:pStyle w:val="Luettelokappale"/>
+        <w:numPr>
+          <w:ilvl w:val="0"/>
+          <w:numId w:val="36"/>
+        </w:numPr>
+        <w:rPr>
+          <w:szCs w:val="24"/>
+        </w:rPr>
+      </w:pPr>
+      <w:r>
+        <w:rPr>
+          <w:szCs w:val="24"/>
+        </w:rPr>
         <w:t xml:space="preserve">Android versio on 13. </w:t>
       </w:r>
       <w:r>
@@ -825,7 +864,7 @@
         </w:rPr>
         <w:t xml:space="preserve">: </w:t>
       </w:r>
-      <w:hyperlink r:id="rId11" w:history="1">
+      <w:hyperlink r:id="rId12" w:history="1">
         <w:r>
           <w:rPr>
             <w:rStyle w:val="Hyperlinkki"/>
@@ -1030,6 +1069,120 @@
     </w:p>
     <w:p>
       <w:pPr>
+        <w:ind w:left="360"/>
+        <w:rPr>
+          <w:b/>
+          <w:bCs/>
+          <w:sz w:val="28"/>
+          <w:szCs w:val="28"/>
+        </w:rPr>
+      </w:pPr>
+    </w:p>
+    <w:p>
+      <w:pPr>
+        <w:ind w:left="360"/>
+        <w:rPr>
+          <w:b/>
+          <w:bCs/>
+          <w:sz w:val="28"/>
+          <w:szCs w:val="28"/>
+        </w:rPr>
+      </w:pPr>
+      <w:r>
+        <w:rPr>
+          <w:b/>
+          <w:bCs/>
+          <w:sz w:val="28"/>
+          <w:szCs w:val="28"/>
+        </w:rPr>
+        <w:lastRenderedPageBreak/>
+        <w:t>Harjoitus 3</w:t>
+      </w:r>
+    </w:p>
+    <w:p>
+      <w:pPr>
+        <w:ind w:left="360"/>
+        <w:rPr>
+          <w:szCs w:val="24"/>
+        </w:rPr>
+      </w:pPr>
+      <w:r>
+        <w:rPr>
+          <w:szCs w:val="24"/>
+        </w:rPr>
+        <w:t>Tämän tehtävän tavoitteena on asentaa Android työkalut koneelle, testata ympäristön toimiminen HelloWorld sovelluksella ja kokeilla lisätä se Git-repoon.</w:t>
+      </w:r>
+    </w:p>
+    <w:p>
+      <w:pPr>
+        <w:ind w:left="360"/>
+        <w:rPr>
+          <w:szCs w:val="24"/>
+        </w:rPr>
+      </w:pPr>
+      <w:r>
+        <w:rPr>
+          <w:szCs w:val="24"/>
+        </w:rPr>
+        <w:t>Heti aluksi ongelmaksi muodostui Android Studiolla ohjelman käynnistäminen, koska Android Emolator Hypervisor Driver asennus puuttui. Sen asentaminen ei myöskään onnistunut AMD prosessorilla helposti. Löysin YouTube videosta (</w:t>
+      </w:r>
+      <w:hyperlink r:id="rId13" w:history="1">
+        <w:r>
+          <w:rPr>
+            <w:rStyle w:val="Hyperlinkki"/>
+            <w:sz w:val="24"/>
+            <w:szCs w:val="24"/>
+          </w:rPr>
+          <w:t>https://www.youtube.com/watch?v=Y1WhS2yuF8I</w:t>
+        </w:r>
+      </w:hyperlink>
+      <w:r>
+        <w:rPr>
+          <w:szCs w:val="24"/>
+        </w:rPr>
+        <w:t>)</w:t>
+      </w:r>
+      <w:r>
+        <w:rPr>
+          <w:szCs w:val="24"/>
+        </w:rPr>
+        <w:t xml:space="preserve"> onneksi</w:t>
+      </w:r>
+      <w:r>
+        <w:rPr>
+          <w:szCs w:val="24"/>
+        </w:rPr>
+        <w:t xml:space="preserve"> ratkaisun tähän ongelmaan, joka oli BIOS asetuksen, SVM Moden kytekeminen päälle.</w:t>
+      </w:r>
+    </w:p>
+    <w:p>
+      <w:pPr>
+        <w:ind w:left="360"/>
+        <w:rPr>
+          <w:szCs w:val="24"/>
+        </w:rPr>
+      </w:pPr>
+      <w:r>
+        <w:rPr>
+          <w:szCs w:val="24"/>
+        </w:rPr>
+        <w:t>Alun pienten vaikeuksien jälkeen itse HelloWorld sovelluksen laatiminen, testaus ja Git-repoon lisäys oli melko suorav</w:t>
+      </w:r>
+      <w:r>
+        <w:rPr>
+          <w:szCs w:val="24"/>
+        </w:rPr>
+        <w:t>i</w:t>
+      </w:r>
+      <w:r>
+        <w:rPr>
+          <w:szCs w:val="24"/>
+        </w:rPr>
+        <w:t>ivaista.</w:t>
+      </w:r>
+    </w:p>
+    <w:p>
+      <w:pPr>
         <w:pStyle w:val="Otsikko1"/>
         <w:rPr>
           <w:sz w:val="36"/>
@@ -1041,7 +1194,6 @@
           <w:sz w:val="36"/>
           <w:szCs w:val="36"/>
         </w:rPr>
-        <w:lastRenderedPageBreak/>
         <w:t xml:space="preserve">Käyttämäni verkkoaineistot </w:t>
       </w:r>
     </w:p>
@@ -1080,7 +1232,7 @@
     <w:p/>
     <w:p/>
     <w:sectPr>
-      <w:headerReference w:type="default" r:id="rId12"/>
+      <w:headerReference w:type="default" r:id="rId14"/>
       <w:pgSz w:w="11906" w:h="16838" w:code="9"/>
       <w:pgMar w:top="1701" w:right="1701" w:bottom="1134" w:left="1701" w:header="709" w:footer="709" w:gutter="0"/>
       <w:pgNumType w:start="1"/>

</xml_diff>

<commit_message>
Kirjaa paiva 3 tekemiset
</commit_message>
<xml_diff>
--- a/Oppimispaivakirja.docx
+++ b/Oppimispaivakirja.docx
@@ -626,8 +626,13 @@
         <w:t>luennot 0 ja 1</w:t>
       </w:r>
       <w:r>
-        <w:t>, tein GIT -etärepositorion</w:t>
-      </w:r>
+        <w:t>, tein GIT -</w:t>
+      </w:r>
+      <w:proofErr w:type="spellStart"/>
+      <w:r>
+        <w:t>etärepositorion</w:t>
+      </w:r>
+      <w:proofErr w:type="spellEnd"/>
       <w:r>
         <w:t xml:space="preserve"> johon </w:t>
       </w:r>
@@ -653,16 +658,48 @@
         <w:t xml:space="preserve">1.2.2024 Tein harjoituksen 3. </w:t>
       </w:r>
       <w:r>
-        <w:t xml:space="preserve">Aloitin etsimään hyviä resursseja Kotlinin ja Android kehityksen oppimiseen. </w:t>
-      </w:r>
-      <w:r>
-        <w:t>Tähän mennessä olen päätynyt Philipp Lacknerin YouTube kanavaan (</w:t>
+        <w:t xml:space="preserve">Aloitin etsimään hyviä resursseja </w:t>
+      </w:r>
+      <w:proofErr w:type="spellStart"/>
+      <w:r>
+        <w:t>Kotlinin</w:t>
+      </w:r>
+      <w:proofErr w:type="spellEnd"/>
+      <w:r>
+        <w:t xml:space="preserve"> ja Android kehityksen oppimiseen. </w:t>
+      </w:r>
+      <w:r>
+        <w:t xml:space="preserve">Tähän mennessä olen päätynyt </w:t>
+      </w:r>
+      <w:proofErr w:type="spellStart"/>
+      <w:r>
+        <w:t>Philipp</w:t>
+      </w:r>
+      <w:proofErr w:type="spellEnd"/>
+      <w:r>
+        <w:t xml:space="preserve"> </w:t>
+      </w:r>
+      <w:proofErr w:type="spellStart"/>
+      <w:r>
+        <w:t>Lacknerin</w:t>
+      </w:r>
+      <w:proofErr w:type="spellEnd"/>
+      <w:r>
+        <w:t xml:space="preserve"> YouTube kanavaan (</w:t>
       </w:r>
       <w:r>
         <w:t>https://www.youtube.com/@PhilippLackner</w:t>
       </w:r>
       <w:r>
-        <w:t>) ja Kotlinin viralliseen dokumentaatioon (</w:t>
+        <w:t xml:space="preserve">) ja </w:t>
+      </w:r>
+      <w:proofErr w:type="spellStart"/>
+      <w:r>
+        <w:t>Kotlinin</w:t>
+      </w:r>
+      <w:proofErr w:type="spellEnd"/>
+      <w:r>
+        <w:t xml:space="preserve"> viralliseen dokumentaatioon (</w:t>
       </w:r>
       <w:hyperlink r:id="rId11" w:history="1">
         <w:r>
@@ -677,7 +714,15 @@
         <w:t>).</w:t>
       </w:r>
       <w:r>
-        <w:t xml:space="preserve"> Tutustuin Kotlin kieleen. Aikaa meni noin 3 tuntia.</w:t>
+        <w:t xml:space="preserve"> Tutustuin </w:t>
+      </w:r>
+      <w:proofErr w:type="spellStart"/>
+      <w:r>
+        <w:t>Kotlin</w:t>
+      </w:r>
+      <w:proofErr w:type="spellEnd"/>
+      <w:r>
+        <w:t xml:space="preserve"> kieleen. Aikaa meni noin 3 tuntia.</w:t>
       </w:r>
     </w:p>
     <w:p/>
@@ -695,6 +740,20 @@
           <w:szCs w:val="36"/>
         </w:rPr>
         <w:t xml:space="preserve">Käyttämäni AI -työkalut </w:t>
+      </w:r>
+    </w:p>
+    <w:p/>
+    <w:p>
+      <w:r>
+        <w:t xml:space="preserve">Olen käyttänyt </w:t>
+      </w:r>
+      <w:proofErr w:type="spellStart"/>
+      <w:r>
+        <w:t>ChatGPT</w:t>
+      </w:r>
+      <w:proofErr w:type="spellEnd"/>
+      <w:r>
+        <w:t xml:space="preserve"> AI -työkalua tähän mennessä selittämään erilaisia mobiiliohjelmointiin liittyviä konsepteja. Käytän sitä mahdollisimman vähän itse koodaamiseen, jotta opin toteuttamaan asioita itse ja ymmärtämään koodin toimintaa.</w:t>
       </w:r>
     </w:p>
     <w:p>
@@ -778,7 +837,21 @@
         <w:rPr>
           <w:szCs w:val="24"/>
         </w:rPr>
-        <w:t xml:space="preserve"> selvittää jonkin laitteen ohjelmoinitiin liittyviä asioita.</w:t>
+        <w:t xml:space="preserve"> selvittää jonkin laitteen </w:t>
+      </w:r>
+      <w:proofErr w:type="spellStart"/>
+      <w:r>
+        <w:rPr>
+          <w:szCs w:val="24"/>
+        </w:rPr>
+        <w:t>ohjelmoinitiin</w:t>
+      </w:r>
+      <w:proofErr w:type="spellEnd"/>
+      <w:r>
+        <w:rPr>
+          <w:szCs w:val="24"/>
+        </w:rPr>
+        <w:t xml:space="preserve"> liittyviä asioita.</w:t>
       </w:r>
     </w:p>
     <w:p>
@@ -826,7 +899,21 @@
         <w:rPr>
           <w:szCs w:val="24"/>
         </w:rPr>
-        <w:t xml:space="preserve">Google ja malli on Pixel 6a. </w:t>
+        <w:t xml:space="preserve">Google ja malli on </w:t>
+      </w:r>
+      <w:proofErr w:type="spellStart"/>
+      <w:r>
+        <w:rPr>
+          <w:szCs w:val="24"/>
+        </w:rPr>
+        <w:t>Pixel</w:t>
+      </w:r>
+      <w:proofErr w:type="spellEnd"/>
+      <w:r>
+        <w:rPr>
+          <w:szCs w:val="24"/>
+        </w:rPr>
+        <w:t xml:space="preserve"> 6a. </w:t>
       </w:r>
     </w:p>
     <w:p>
@@ -890,8 +977,16 @@
         <w:rPr>
           <w:szCs w:val="24"/>
         </w:rPr>
-        <w:t>Ohjelmointikielet ovat pääasiassa Java ja Kotlin</w:t>
-      </w:r>
+        <w:t xml:space="preserve">Ohjelmointikielet ovat pääasiassa Java ja </w:t>
+      </w:r>
+      <w:proofErr w:type="spellStart"/>
+      <w:r>
+        <w:rPr>
+          <w:szCs w:val="24"/>
+        </w:rPr>
+        <w:t>Kotlin</w:t>
+      </w:r>
+      <w:proofErr w:type="spellEnd"/>
     </w:p>
     <w:p>
       <w:pPr>
@@ -926,7 +1021,21 @@
         <w:rPr>
           <w:szCs w:val="24"/>
         </w:rPr>
-        <w:t xml:space="preserve">Googlen Pixel -puhelimet </w:t>
+        <w:t xml:space="preserve">Googlen </w:t>
+      </w:r>
+      <w:proofErr w:type="spellStart"/>
+      <w:r>
+        <w:rPr>
+          <w:szCs w:val="24"/>
+        </w:rPr>
+        <w:t>Pixel</w:t>
+      </w:r>
+      <w:proofErr w:type="spellEnd"/>
+      <w:r>
+        <w:rPr>
+          <w:szCs w:val="24"/>
+        </w:rPr>
+        <w:t xml:space="preserve"> -puhelimet </w:t>
       </w:r>
       <w:r>
         <w:rPr>
@@ -1016,7 +1125,21 @@
         <w:rPr>
           <w:szCs w:val="24"/>
         </w:rPr>
-        <w:t xml:space="preserve">Google Play Store. </w:t>
+        <w:t xml:space="preserve">Google Play </w:t>
+      </w:r>
+      <w:proofErr w:type="spellStart"/>
+      <w:r>
+        <w:rPr>
+          <w:szCs w:val="24"/>
+        </w:rPr>
+        <w:t>Store</w:t>
+      </w:r>
+      <w:proofErr w:type="spellEnd"/>
+      <w:r>
+        <w:rPr>
+          <w:szCs w:val="24"/>
+        </w:rPr>
+        <w:t xml:space="preserve">. </w:t>
       </w:r>
       <w:r>
         <w:rPr>
@@ -1052,7 +1175,22 @@
         <w:rPr>
           <w:szCs w:val="24"/>
         </w:rPr>
-        <w:t>Puhelin sisältää useita ominaisuuksia, kuten GPS ja erilaisia sensoreita, joihin voi tutustua aikaisemmin tarjoamastani linkistä. Näitä ominaisuuksia voidaan käyttää Java ja Kotlin -kielillä</w:t>
+        <w:lastRenderedPageBreak/>
+        <w:t xml:space="preserve">Puhelin sisältää useita ominaisuuksia, kuten GPS ja erilaisia sensoreita, joihin voi tutustua aikaisemmin tarjoamastani linkistä. Näitä ominaisuuksia voidaan käyttää Java ja </w:t>
+      </w:r>
+      <w:proofErr w:type="spellStart"/>
+      <w:r>
+        <w:rPr>
+          <w:szCs w:val="24"/>
+        </w:rPr>
+        <w:t>Kotlin</w:t>
+      </w:r>
+      <w:proofErr w:type="spellEnd"/>
+      <w:r>
+        <w:rPr>
+          <w:szCs w:val="24"/>
+        </w:rPr>
+        <w:t xml:space="preserve"> -kielillä</w:t>
       </w:r>
       <w:r>
         <w:rPr>
@@ -1095,7 +1233,6 @@
           <w:sz w:val="28"/>
           <w:szCs w:val="28"/>
         </w:rPr>
-        <w:lastRenderedPageBreak/>
         <w:t>Harjoitus 3</w:t>
       </w:r>
     </w:p>
@@ -1110,7 +1247,35 @@
         <w:rPr>
           <w:szCs w:val="24"/>
         </w:rPr>
-        <w:t>Tämän tehtävän tavoitteena on asentaa Android työkalut koneelle, testata ympäristön toimiminen HelloWorld sovelluksella ja kokeilla lisätä se Git-repoon.</w:t>
+        <w:t xml:space="preserve">Tämän tehtävän tavoitteena on asentaa Android työkalut koneelle, testata ympäristön toimiminen </w:t>
+      </w:r>
+      <w:proofErr w:type="spellStart"/>
+      <w:r>
+        <w:rPr>
+          <w:szCs w:val="24"/>
+        </w:rPr>
+        <w:t>HelloWorld</w:t>
+      </w:r>
+      <w:proofErr w:type="spellEnd"/>
+      <w:r>
+        <w:rPr>
+          <w:szCs w:val="24"/>
+        </w:rPr>
+        <w:t xml:space="preserve"> sovelluksella ja kokeilla lisätä se </w:t>
+      </w:r>
+      <w:proofErr w:type="spellStart"/>
+      <w:r>
+        <w:rPr>
+          <w:szCs w:val="24"/>
+        </w:rPr>
+        <w:t>Git</w:t>
+      </w:r>
+      <w:proofErr w:type="spellEnd"/>
+      <w:r>
+        <w:rPr>
+          <w:szCs w:val="24"/>
+        </w:rPr>
+        <w:t>-repoon.</w:t>
       </w:r>
     </w:p>
     <w:p>
@@ -1124,7 +1289,49 @@
         <w:rPr>
           <w:szCs w:val="24"/>
         </w:rPr>
-        <w:t>Heti aluksi ongelmaksi muodostui Android Studiolla ohjelman käynnistäminen, koska Android Emolator Hypervisor Driver asennus puuttui. Sen asentaminen ei myöskään onnistunut AMD prosessorilla helposti. Löysin YouTube videosta (</w:t>
+        <w:t xml:space="preserve">Heti aluksi ongelmaksi muodostui Android Studiolla ohjelman käynnistäminen, koska Android </w:t>
+      </w:r>
+      <w:proofErr w:type="spellStart"/>
+      <w:r>
+        <w:rPr>
+          <w:szCs w:val="24"/>
+        </w:rPr>
+        <w:t>Emolator</w:t>
+      </w:r>
+      <w:proofErr w:type="spellEnd"/>
+      <w:r>
+        <w:rPr>
+          <w:szCs w:val="24"/>
+        </w:rPr>
+        <w:t xml:space="preserve"> </w:t>
+      </w:r>
+      <w:proofErr w:type="spellStart"/>
+      <w:r>
+        <w:rPr>
+          <w:szCs w:val="24"/>
+        </w:rPr>
+        <w:t>Hypervisor</w:t>
+      </w:r>
+      <w:proofErr w:type="spellEnd"/>
+      <w:r>
+        <w:rPr>
+          <w:szCs w:val="24"/>
+        </w:rPr>
+        <w:t xml:space="preserve"> </w:t>
+      </w:r>
+      <w:proofErr w:type="spellStart"/>
+      <w:r>
+        <w:rPr>
+          <w:szCs w:val="24"/>
+        </w:rPr>
+        <w:t>Driver</w:t>
+      </w:r>
+      <w:proofErr w:type="spellEnd"/>
+      <w:r>
+        <w:rPr>
+          <w:szCs w:val="24"/>
+        </w:rPr>
+        <w:t xml:space="preserve"> asennus puuttui. Sen asentaminen ei myöskään onnistunut AMD prosessorilla helposti. Löysin YouTube videosta (</w:t>
       </w:r>
       <w:hyperlink r:id="rId13" w:history="1">
         <w:r>
@@ -1152,7 +1359,35 @@
         <w:rPr>
           <w:szCs w:val="24"/>
         </w:rPr>
-        <w:t xml:space="preserve"> ratkaisun tähän ongelmaan, joka oli BIOS asetuksen, SVM Moden kytekeminen päälle.</w:t>
+        <w:t xml:space="preserve"> ratkaisun tähän ongelmaan, joka oli BIOS asetuksen, SVM </w:t>
+      </w:r>
+      <w:proofErr w:type="spellStart"/>
+      <w:r>
+        <w:rPr>
+          <w:szCs w:val="24"/>
+        </w:rPr>
+        <w:t>Moden</w:t>
+      </w:r>
+      <w:proofErr w:type="spellEnd"/>
+      <w:r>
+        <w:rPr>
+          <w:szCs w:val="24"/>
+        </w:rPr>
+        <w:t xml:space="preserve"> </w:t>
+      </w:r>
+      <w:proofErr w:type="spellStart"/>
+      <w:r>
+        <w:rPr>
+          <w:szCs w:val="24"/>
+        </w:rPr>
+        <w:t>kytekeminen</w:t>
+      </w:r>
+      <w:proofErr w:type="spellEnd"/>
+      <w:r>
+        <w:rPr>
+          <w:szCs w:val="24"/>
+        </w:rPr>
+        <w:t xml:space="preserve"> päälle.</w:t>
       </w:r>
     </w:p>
     <w:p>
@@ -1166,7 +1401,35 @@
         <w:rPr>
           <w:szCs w:val="24"/>
         </w:rPr>
-        <w:t>Alun pienten vaikeuksien jälkeen itse HelloWorld sovelluksen laatiminen, testaus ja Git-repoon lisäys oli melko suorav</w:t>
+        <w:t xml:space="preserve">Alun pienten vaikeuksien jälkeen itse </w:t>
+      </w:r>
+      <w:proofErr w:type="spellStart"/>
+      <w:r>
+        <w:rPr>
+          <w:szCs w:val="24"/>
+        </w:rPr>
+        <w:t>HelloWorld</w:t>
+      </w:r>
+      <w:proofErr w:type="spellEnd"/>
+      <w:r>
+        <w:rPr>
+          <w:szCs w:val="24"/>
+        </w:rPr>
+        <w:t xml:space="preserve"> sovelluksen laatiminen, testaus ja </w:t>
+      </w:r>
+      <w:proofErr w:type="spellStart"/>
+      <w:r>
+        <w:rPr>
+          <w:szCs w:val="24"/>
+        </w:rPr>
+        <w:t>Git</w:t>
+      </w:r>
+      <w:proofErr w:type="spellEnd"/>
+      <w:r>
+        <w:rPr>
+          <w:szCs w:val="24"/>
+        </w:rPr>
+        <w:t>-repoon lisäys oli melko suorav</w:t>
       </w:r>
       <w:r>
         <w:rPr>

</xml_diff>

<commit_message>
Kirjaa paiva 4 tekemiset
</commit_message>
<xml_diff>
--- a/Oppimispaivakirja.docx
+++ b/Oppimispaivakirja.docx
@@ -626,13 +626,8 @@
         <w:t>luennot 0 ja 1</w:t>
       </w:r>
       <w:r>
-        <w:t>, tein GIT -</w:t>
-      </w:r>
-      <w:proofErr w:type="spellStart"/>
-      <w:r>
-        <w:t>etärepositorion</w:t>
-      </w:r>
-      <w:proofErr w:type="spellEnd"/>
+        <w:t>, tein GIT -etärepositorion</w:t>
+      </w:r>
       <w:r>
         <w:t xml:space="preserve"> johon </w:t>
       </w:r>
@@ -658,48 +653,16 @@
         <w:t xml:space="preserve">1.2.2024 Tein harjoituksen 3. </w:t>
       </w:r>
       <w:r>
-        <w:t xml:space="preserve">Aloitin etsimään hyviä resursseja </w:t>
-      </w:r>
-      <w:proofErr w:type="spellStart"/>
-      <w:r>
-        <w:t>Kotlinin</w:t>
-      </w:r>
-      <w:proofErr w:type="spellEnd"/>
-      <w:r>
-        <w:t xml:space="preserve"> ja Android kehityksen oppimiseen. </w:t>
-      </w:r>
-      <w:r>
-        <w:t xml:space="preserve">Tähän mennessä olen päätynyt </w:t>
-      </w:r>
-      <w:proofErr w:type="spellStart"/>
-      <w:r>
-        <w:t>Philipp</w:t>
-      </w:r>
-      <w:proofErr w:type="spellEnd"/>
-      <w:r>
-        <w:t xml:space="preserve"> </w:t>
-      </w:r>
-      <w:proofErr w:type="spellStart"/>
-      <w:r>
-        <w:t>Lacknerin</w:t>
-      </w:r>
-      <w:proofErr w:type="spellEnd"/>
-      <w:r>
-        <w:t xml:space="preserve"> YouTube kanavaan (</w:t>
+        <w:t xml:space="preserve">Aloitin etsimään hyviä resursseja Kotlinin ja Android kehityksen oppimiseen. </w:t>
+      </w:r>
+      <w:r>
+        <w:t>Tähän mennessä olen päätynyt Philipp Lacknerin YouTube kanavaan (</w:t>
       </w:r>
       <w:r>
         <w:t>https://www.youtube.com/@PhilippLackner</w:t>
       </w:r>
       <w:r>
-        <w:t xml:space="preserve">) ja </w:t>
-      </w:r>
-      <w:proofErr w:type="spellStart"/>
-      <w:r>
-        <w:t>Kotlinin</w:t>
-      </w:r>
-      <w:proofErr w:type="spellEnd"/>
-      <w:r>
-        <w:t xml:space="preserve"> viralliseen dokumentaatioon (</w:t>
+        <w:t>) ja Kotlinin viralliseen dokumentaatioon (</w:t>
       </w:r>
       <w:hyperlink r:id="rId11" w:history="1">
         <w:r>
@@ -714,144 +677,7 @@
         <w:t>).</w:t>
       </w:r>
       <w:r>
-        <w:t xml:space="preserve"> Tutustuin </w:t>
-      </w:r>
-      <w:proofErr w:type="spellStart"/>
-      <w:r>
-        <w:t>Kotlin</w:t>
-      </w:r>
-      <w:proofErr w:type="spellEnd"/>
-      <w:r>
-        <w:t xml:space="preserve"> kieleen. Aikaa meni noin 3 tuntia.</w:t>
-      </w:r>
-    </w:p>
-    <w:p/>
-    <w:p>
-      <w:pPr>
-        <w:pStyle w:val="Otsikko1"/>
-        <w:rPr>
-          <w:sz w:val="36"/>
-          <w:szCs w:val="36"/>
-        </w:rPr>
-      </w:pPr>
-      <w:r>
-        <w:rPr>
-          <w:sz w:val="36"/>
-          <w:szCs w:val="36"/>
-        </w:rPr>
-        <w:t xml:space="preserve">Käyttämäni AI -työkalut </w:t>
-      </w:r>
-    </w:p>
-    <w:p/>
-    <w:p>
-      <w:r>
-        <w:t xml:space="preserve">Olen käyttänyt </w:t>
-      </w:r>
-      <w:proofErr w:type="spellStart"/>
-      <w:r>
-        <w:t>ChatGPT</w:t>
-      </w:r>
-      <w:proofErr w:type="spellEnd"/>
-      <w:r>
-        <w:t xml:space="preserve"> AI -työkalua tähän mennessä selittämään erilaisia mobiiliohjelmointiin liittyviä konsepteja. Käytän sitä mahdollisimman vähän itse koodaamiseen, jotta opin toteuttamaan asioita itse ja ymmärtämään koodin toimintaa.</w:t>
-      </w:r>
-    </w:p>
-    <w:p>
-      <w:pPr>
-        <w:pStyle w:val="Otsikko1"/>
-        <w:rPr>
-          <w:sz w:val="36"/>
-          <w:szCs w:val="36"/>
-        </w:rPr>
-      </w:pPr>
-      <w:r>
-        <w:rPr>
-          <w:sz w:val="36"/>
-          <w:szCs w:val="36"/>
-        </w:rPr>
-        <w:t xml:space="preserve">Ajankäytön dokumentointi </w:t>
-      </w:r>
-    </w:p>
-    <w:p>
-      <w:pPr>
-        <w:pStyle w:val="Otsikko1"/>
-        <w:rPr>
-          <w:sz w:val="36"/>
-          <w:szCs w:val="36"/>
-        </w:rPr>
-      </w:pPr>
-      <w:r>
-        <w:rPr>
-          <w:sz w:val="36"/>
-          <w:szCs w:val="36"/>
-        </w:rPr>
-        <w:t xml:space="preserve">Harjoitustehtävien dokumentointi </w:t>
-      </w:r>
-    </w:p>
-    <w:p>
-      <w:pPr>
-        <w:rPr>
-          <w:sz w:val="28"/>
-          <w:szCs w:val="28"/>
-        </w:rPr>
-      </w:pPr>
-    </w:p>
-    <w:p>
-      <w:pPr>
-        <w:rPr>
-          <w:b/>
-          <w:bCs/>
-          <w:sz w:val="28"/>
-          <w:szCs w:val="28"/>
-        </w:rPr>
-      </w:pPr>
-      <w:r>
-        <w:rPr>
-          <w:b/>
-          <w:bCs/>
-          <w:sz w:val="28"/>
-          <w:szCs w:val="28"/>
-        </w:rPr>
-        <w:t>Harjoitus 1</w:t>
-      </w:r>
-    </w:p>
-    <w:p>
-      <w:pPr>
-        <w:rPr>
-          <w:szCs w:val="24"/>
-        </w:rPr>
-      </w:pPr>
-      <w:r>
-        <w:rPr>
-          <w:szCs w:val="24"/>
-        </w:rPr>
-        <w:t>Tämän tehtävän tavoitteena o</w:t>
-      </w:r>
-      <w:r>
-        <w:rPr>
-          <w:szCs w:val="24"/>
-        </w:rPr>
-        <w:t>n</w:t>
-      </w:r>
-      <w:r>
-        <w:rPr>
-          <w:szCs w:val="24"/>
-        </w:rPr>
-        <w:t xml:space="preserve"> selvittää jonkin laitteen </w:t>
-      </w:r>
-      <w:proofErr w:type="spellStart"/>
-      <w:r>
-        <w:rPr>
-          <w:szCs w:val="24"/>
-        </w:rPr>
-        <w:t>ohjelmoinitiin</w:t>
-      </w:r>
-      <w:proofErr w:type="spellEnd"/>
-      <w:r>
-        <w:rPr>
-          <w:szCs w:val="24"/>
-        </w:rPr>
-        <w:t xml:space="preserve"> liittyviä asioita.</w:t>
+        <w:t xml:space="preserve"> Tutustuin Kotlin kieleen. Aikaa meni noin 3 tuntia.</w:t>
       </w:r>
     </w:p>
     <w:p>
@@ -861,6 +687,95 @@
           <w:ilvl w:val="0"/>
           <w:numId w:val="36"/>
         </w:numPr>
+      </w:pPr>
+      <w:r>
+        <w:t>2.2.2024 Tutustuin Kotlin kieleen aiemmin mainitsemieni YouTube -kanavan ja Kotlinin dokumentaation avulla. Harjoittelin myös itse koodin kirjoittamista. Aikaa meni noin 4 tuntia.</w:t>
+      </w:r>
+    </w:p>
+    <w:p/>
+    <w:p>
+      <w:pPr>
+        <w:pStyle w:val="Otsikko1"/>
+        <w:rPr>
+          <w:sz w:val="36"/>
+          <w:szCs w:val="36"/>
+        </w:rPr>
+      </w:pPr>
+      <w:r>
+        <w:rPr>
+          <w:sz w:val="36"/>
+          <w:szCs w:val="36"/>
+        </w:rPr>
+        <w:t xml:space="preserve">Käyttämäni AI -työkalut </w:t>
+      </w:r>
+    </w:p>
+    <w:p/>
+    <w:p>
+      <w:r>
+        <w:t>Olen käyttänyt ChatGPT AI -työkalua tähän mennessä selittämään erilaisia mobiiliohjelmointiin liittyviä konsepteja. Käytän sitä mahdollisimman vähän itse koodaamiseen, jotta opin toteuttamaan asioita itse ja ymmärtämään koodin toimintaa.</w:t>
+      </w:r>
+    </w:p>
+    <w:p>
+      <w:pPr>
+        <w:pStyle w:val="Otsikko1"/>
+        <w:rPr>
+          <w:sz w:val="36"/>
+          <w:szCs w:val="36"/>
+        </w:rPr>
+      </w:pPr>
+      <w:r>
+        <w:rPr>
+          <w:sz w:val="36"/>
+          <w:szCs w:val="36"/>
+        </w:rPr>
+        <w:t xml:space="preserve">Ajankäytön dokumentointi </w:t>
+      </w:r>
+    </w:p>
+    <w:p>
+      <w:pPr>
+        <w:pStyle w:val="Otsikko1"/>
+        <w:rPr>
+          <w:sz w:val="36"/>
+          <w:szCs w:val="36"/>
+        </w:rPr>
+      </w:pPr>
+      <w:r>
+        <w:rPr>
+          <w:sz w:val="36"/>
+          <w:szCs w:val="36"/>
+        </w:rPr>
+        <w:t xml:space="preserve">Harjoitustehtävien dokumentointi </w:t>
+      </w:r>
+    </w:p>
+    <w:p>
+      <w:pPr>
+        <w:rPr>
+          <w:sz w:val="28"/>
+          <w:szCs w:val="28"/>
+        </w:rPr>
+      </w:pPr>
+    </w:p>
+    <w:p>
+      <w:pPr>
+        <w:rPr>
+          <w:b/>
+          <w:bCs/>
+          <w:sz w:val="28"/>
+          <w:szCs w:val="28"/>
+        </w:rPr>
+      </w:pPr>
+      <w:r>
+        <w:rPr>
+          <w:b/>
+          <w:bCs/>
+          <w:sz w:val="28"/>
+          <w:szCs w:val="28"/>
+        </w:rPr>
+        <w:t>Harjoitus 1</w:t>
+      </w:r>
+    </w:p>
+    <w:p>
+      <w:pPr>
         <w:rPr>
           <w:szCs w:val="24"/>
         </w:rPr>
@@ -869,7 +784,19 @@
         <w:rPr>
           <w:szCs w:val="24"/>
         </w:rPr>
-        <w:t xml:space="preserve">Valitsin laitteeksi oman puhelimeni. </w:t>
+        <w:t>Tämän tehtävän tavoitteena o</w:t>
+      </w:r>
+      <w:r>
+        <w:rPr>
+          <w:szCs w:val="24"/>
+        </w:rPr>
+        <w:t>n</w:t>
+      </w:r>
+      <w:r>
+        <w:rPr>
+          <w:szCs w:val="24"/>
+        </w:rPr>
+        <w:t xml:space="preserve"> selvittää jonkin laitteen ohjelmoinitiin liittyviä asioita.</w:t>
       </w:r>
     </w:p>
     <w:p>
@@ -887,6 +814,24 @@
         <w:rPr>
           <w:szCs w:val="24"/>
         </w:rPr>
+        <w:t xml:space="preserve">Valitsin laitteeksi oman puhelimeni. </w:t>
+      </w:r>
+    </w:p>
+    <w:p>
+      <w:pPr>
+        <w:pStyle w:val="Luettelokappale"/>
+        <w:numPr>
+          <w:ilvl w:val="0"/>
+          <w:numId w:val="36"/>
+        </w:numPr>
+        <w:rPr>
+          <w:szCs w:val="24"/>
+        </w:rPr>
+      </w:pPr>
+      <w:r>
+        <w:rPr>
+          <w:szCs w:val="24"/>
+        </w:rPr>
         <w:t>Valmistaja</w:t>
       </w:r>
       <w:r>
@@ -899,21 +844,7 @@
         <w:rPr>
           <w:szCs w:val="24"/>
         </w:rPr>
-        <w:t xml:space="preserve">Google ja malli on </w:t>
-      </w:r>
-      <w:proofErr w:type="spellStart"/>
-      <w:r>
-        <w:rPr>
-          <w:szCs w:val="24"/>
-        </w:rPr>
-        <w:t>Pixel</w:t>
-      </w:r>
-      <w:proofErr w:type="spellEnd"/>
-      <w:r>
-        <w:rPr>
-          <w:szCs w:val="24"/>
-        </w:rPr>
-        <w:t xml:space="preserve"> 6a. </w:t>
+        <w:t xml:space="preserve">Google ja malli on Pixel 6a. </w:t>
       </w:r>
     </w:p>
     <w:p>
@@ -977,16 +908,8 @@
         <w:rPr>
           <w:szCs w:val="24"/>
         </w:rPr>
-        <w:t xml:space="preserve">Ohjelmointikielet ovat pääasiassa Java ja </w:t>
-      </w:r>
-      <w:proofErr w:type="spellStart"/>
-      <w:r>
-        <w:rPr>
-          <w:szCs w:val="24"/>
-        </w:rPr>
-        <w:t>Kotlin</w:t>
-      </w:r>
-      <w:proofErr w:type="spellEnd"/>
+        <w:t>Ohjelmointikielet ovat pääasiassa Java ja Kotlin</w:t>
+      </w:r>
     </w:p>
     <w:p>
       <w:pPr>
@@ -1021,21 +944,7 @@
         <w:rPr>
           <w:szCs w:val="24"/>
         </w:rPr>
-        <w:t xml:space="preserve">Googlen </w:t>
-      </w:r>
-      <w:proofErr w:type="spellStart"/>
-      <w:r>
-        <w:rPr>
-          <w:szCs w:val="24"/>
-        </w:rPr>
-        <w:t>Pixel</w:t>
-      </w:r>
-      <w:proofErr w:type="spellEnd"/>
-      <w:r>
-        <w:rPr>
-          <w:szCs w:val="24"/>
-        </w:rPr>
-        <w:t xml:space="preserve"> -puhelimet </w:t>
+        <w:t xml:space="preserve">Googlen Pixel -puhelimet </w:t>
       </w:r>
       <w:r>
         <w:rPr>
@@ -1107,6 +1016,7 @@
         <w:rPr>
           <w:szCs w:val="24"/>
         </w:rPr>
+        <w:lastRenderedPageBreak/>
         <w:t xml:space="preserve">Puhelimen </w:t>
       </w:r>
       <w:r>
@@ -1125,21 +1035,7 @@
         <w:rPr>
           <w:szCs w:val="24"/>
         </w:rPr>
-        <w:t xml:space="preserve">Google Play </w:t>
-      </w:r>
-      <w:proofErr w:type="spellStart"/>
-      <w:r>
-        <w:rPr>
-          <w:szCs w:val="24"/>
-        </w:rPr>
-        <w:t>Store</w:t>
-      </w:r>
-      <w:proofErr w:type="spellEnd"/>
-      <w:r>
-        <w:rPr>
-          <w:szCs w:val="24"/>
-        </w:rPr>
-        <w:t xml:space="preserve">. </w:t>
+        <w:t xml:space="preserve">Google Play Store. </w:t>
       </w:r>
       <w:r>
         <w:rPr>
@@ -1175,22 +1071,7 @@
         <w:rPr>
           <w:szCs w:val="24"/>
         </w:rPr>
-        <w:lastRenderedPageBreak/>
-        <w:t xml:space="preserve">Puhelin sisältää useita ominaisuuksia, kuten GPS ja erilaisia sensoreita, joihin voi tutustua aikaisemmin tarjoamastani linkistä. Näitä ominaisuuksia voidaan käyttää Java ja </w:t>
-      </w:r>
-      <w:proofErr w:type="spellStart"/>
-      <w:r>
-        <w:rPr>
-          <w:szCs w:val="24"/>
-        </w:rPr>
-        <w:t>Kotlin</w:t>
-      </w:r>
-      <w:proofErr w:type="spellEnd"/>
-      <w:r>
-        <w:rPr>
-          <w:szCs w:val="24"/>
-        </w:rPr>
-        <w:t xml:space="preserve"> -kielillä</w:t>
+        <w:t>Puhelin sisältää useita ominaisuuksia, kuten GPS ja erilaisia sensoreita, joihin voi tutustua aikaisemmin tarjoamastani linkistä. Näitä ominaisuuksia voidaan käyttää Java ja Kotlin -kielillä</w:t>
       </w:r>
       <w:r>
         <w:rPr>
@@ -1247,91 +1128,21 @@
         <w:rPr>
           <w:szCs w:val="24"/>
         </w:rPr>
-        <w:t xml:space="preserve">Tämän tehtävän tavoitteena on asentaa Android työkalut koneelle, testata ympäristön toimiminen </w:t>
-      </w:r>
-      <w:proofErr w:type="spellStart"/>
-      <w:r>
+        <w:t>Tämän tehtävän tavoitteena on asentaa Android työkalut koneelle, testata ympäristön toimiminen HelloWorld sovelluksella ja kokeilla lisätä se Git-repoon.</w:t>
+      </w:r>
+    </w:p>
+    <w:p>
+      <w:pPr>
+        <w:ind w:left="360"/>
         <w:rPr>
           <w:szCs w:val="24"/>
         </w:rPr>
-        <w:t>HelloWorld</w:t>
-      </w:r>
-      <w:proofErr w:type="spellEnd"/>
+      </w:pPr>
       <w:r>
         <w:rPr>
           <w:szCs w:val="24"/>
         </w:rPr>
-        <w:t xml:space="preserve"> sovelluksella ja kokeilla lisätä se </w:t>
-      </w:r>
-      <w:proofErr w:type="spellStart"/>
-      <w:r>
-        <w:rPr>
-          <w:szCs w:val="24"/>
-        </w:rPr>
-        <w:t>Git</w:t>
-      </w:r>
-      <w:proofErr w:type="spellEnd"/>
-      <w:r>
-        <w:rPr>
-          <w:szCs w:val="24"/>
-        </w:rPr>
-        <w:t>-repoon.</w:t>
-      </w:r>
-    </w:p>
-    <w:p>
-      <w:pPr>
-        <w:ind w:left="360"/>
-        <w:rPr>
-          <w:szCs w:val="24"/>
-        </w:rPr>
-      </w:pPr>
-      <w:r>
-        <w:rPr>
-          <w:szCs w:val="24"/>
-        </w:rPr>
-        <w:t xml:space="preserve">Heti aluksi ongelmaksi muodostui Android Studiolla ohjelman käynnistäminen, koska Android </w:t>
-      </w:r>
-      <w:proofErr w:type="spellStart"/>
-      <w:r>
-        <w:rPr>
-          <w:szCs w:val="24"/>
-        </w:rPr>
-        <w:t>Emolator</w:t>
-      </w:r>
-      <w:proofErr w:type="spellEnd"/>
-      <w:r>
-        <w:rPr>
-          <w:szCs w:val="24"/>
-        </w:rPr>
-        <w:t xml:space="preserve"> </w:t>
-      </w:r>
-      <w:proofErr w:type="spellStart"/>
-      <w:r>
-        <w:rPr>
-          <w:szCs w:val="24"/>
-        </w:rPr>
-        <w:t>Hypervisor</w:t>
-      </w:r>
-      <w:proofErr w:type="spellEnd"/>
-      <w:r>
-        <w:rPr>
-          <w:szCs w:val="24"/>
-        </w:rPr>
-        <w:t xml:space="preserve"> </w:t>
-      </w:r>
-      <w:proofErr w:type="spellStart"/>
-      <w:r>
-        <w:rPr>
-          <w:szCs w:val="24"/>
-        </w:rPr>
-        <w:t>Driver</w:t>
-      </w:r>
-      <w:proofErr w:type="spellEnd"/>
-      <w:r>
-        <w:rPr>
-          <w:szCs w:val="24"/>
-        </w:rPr>
-        <w:t xml:space="preserve"> asennus puuttui. Sen asentaminen ei myöskään onnistunut AMD prosessorilla helposti. Löysin YouTube videosta (</w:t>
+        <w:t>Heti aluksi ongelmaksi muodostui Android Studiolla ohjelman käynnistäminen, koska Android Emolator Hypervisor Driver asennus puuttui. Sen asentaminen ei myöskään onnistunut AMD prosessorilla helposti. Löysin YouTube videosta (</w:t>
       </w:r>
       <w:hyperlink r:id="rId13" w:history="1">
         <w:r>
@@ -1359,77 +1170,21 @@
         <w:rPr>
           <w:szCs w:val="24"/>
         </w:rPr>
-        <w:t xml:space="preserve"> ratkaisun tähän ongelmaan, joka oli BIOS asetuksen, SVM </w:t>
-      </w:r>
-      <w:proofErr w:type="spellStart"/>
-      <w:r>
+        <w:t xml:space="preserve"> ratkaisun tähän ongelmaan, joka oli BIOS asetuksen, SVM Moden kytekeminen päälle.</w:t>
+      </w:r>
+    </w:p>
+    <w:p>
+      <w:pPr>
+        <w:ind w:left="360"/>
         <w:rPr>
           <w:szCs w:val="24"/>
         </w:rPr>
-        <w:t>Moden</w:t>
-      </w:r>
-      <w:proofErr w:type="spellEnd"/>
+      </w:pPr>
       <w:r>
         <w:rPr>
           <w:szCs w:val="24"/>
         </w:rPr>
-        <w:t xml:space="preserve"> </w:t>
-      </w:r>
-      <w:proofErr w:type="spellStart"/>
-      <w:r>
-        <w:rPr>
-          <w:szCs w:val="24"/>
-        </w:rPr>
-        <w:t>kytekeminen</w:t>
-      </w:r>
-      <w:proofErr w:type="spellEnd"/>
-      <w:r>
-        <w:rPr>
-          <w:szCs w:val="24"/>
-        </w:rPr>
-        <w:t xml:space="preserve"> päälle.</w:t>
-      </w:r>
-    </w:p>
-    <w:p>
-      <w:pPr>
-        <w:ind w:left="360"/>
-        <w:rPr>
-          <w:szCs w:val="24"/>
-        </w:rPr>
-      </w:pPr>
-      <w:r>
-        <w:rPr>
-          <w:szCs w:val="24"/>
-        </w:rPr>
-        <w:t xml:space="preserve">Alun pienten vaikeuksien jälkeen itse </w:t>
-      </w:r>
-      <w:proofErr w:type="spellStart"/>
-      <w:r>
-        <w:rPr>
-          <w:szCs w:val="24"/>
-        </w:rPr>
-        <w:t>HelloWorld</w:t>
-      </w:r>
-      <w:proofErr w:type="spellEnd"/>
-      <w:r>
-        <w:rPr>
-          <w:szCs w:val="24"/>
-        </w:rPr>
-        <w:t xml:space="preserve"> sovelluksen laatiminen, testaus ja </w:t>
-      </w:r>
-      <w:proofErr w:type="spellStart"/>
-      <w:r>
-        <w:rPr>
-          <w:szCs w:val="24"/>
-        </w:rPr>
-        <w:t>Git</w:t>
-      </w:r>
-      <w:proofErr w:type="spellEnd"/>
-      <w:r>
-        <w:rPr>
-          <w:szCs w:val="24"/>
-        </w:rPr>
-        <w:t>-repoon lisäys oli melko suorav</w:t>
+        <w:t>Alun pienten vaikeuksien jälkeen itse HelloWorld sovelluksen laatiminen, testaus ja Git-repoon lisäys oli melko suorav</w:t>
       </w:r>
       <w:r>
         <w:rPr>

</xml_diff>

<commit_message>
Kirjaa paivan tekemiset ja dokumentoi harjoitukset 4-5
</commit_message>
<xml_diff>
--- a/Oppimispaivakirja.docx
+++ b/Oppimispaivakirja.docx
@@ -790,135 +790,6 @@
         <w:t>. Aikaa meni noin 2 tuntia.</w:t>
       </w:r>
     </w:p>
-    <w:p/>
-    <w:p>
-      <w:pPr>
-        <w:pStyle w:val="Otsikko1"/>
-        <w:rPr>
-          <w:sz w:val="36"/>
-          <w:szCs w:val="36"/>
-        </w:rPr>
-      </w:pPr>
-      <w:r>
-        <w:rPr>
-          <w:sz w:val="36"/>
-          <w:szCs w:val="36"/>
-        </w:rPr>
-        <w:t xml:space="preserve">Käyttämäni AI -työkalut </w:t>
-      </w:r>
-    </w:p>
-    <w:p/>
-    <w:p>
-      <w:r>
-        <w:t xml:space="preserve">Olen käyttänyt </w:t>
-      </w:r>
-      <w:proofErr w:type="spellStart"/>
-      <w:r>
-        <w:t>ChatGPT</w:t>
-      </w:r>
-      <w:proofErr w:type="spellEnd"/>
-      <w:r>
-        <w:t xml:space="preserve"> AI -työkalua tähän mennessä selittämään erilaisia mobiiliohjelmointiin liittyviä konsepteja. Käytän sitä mahdollisimman vähän itse koodaamiseen, jotta opin toteuttamaan asioita itse ja ymmärtämään koodin toimintaa.</w:t>
-      </w:r>
-    </w:p>
-    <w:p>
-      <w:pPr>
-        <w:pStyle w:val="Otsikko1"/>
-        <w:rPr>
-          <w:sz w:val="36"/>
-          <w:szCs w:val="36"/>
-        </w:rPr>
-      </w:pPr>
-      <w:r>
-        <w:rPr>
-          <w:sz w:val="36"/>
-          <w:szCs w:val="36"/>
-        </w:rPr>
-        <w:t xml:space="preserve">Ajankäytön dokumentointi </w:t>
-      </w:r>
-    </w:p>
-    <w:p>
-      <w:pPr>
-        <w:pStyle w:val="Otsikko1"/>
-        <w:rPr>
-          <w:sz w:val="36"/>
-          <w:szCs w:val="36"/>
-        </w:rPr>
-      </w:pPr>
-      <w:r>
-        <w:rPr>
-          <w:sz w:val="36"/>
-          <w:szCs w:val="36"/>
-        </w:rPr>
-        <w:t xml:space="preserve">Harjoitustehtävien dokumentointi </w:t>
-      </w:r>
-    </w:p>
-    <w:p>
-      <w:pPr>
-        <w:rPr>
-          <w:sz w:val="28"/>
-          <w:szCs w:val="28"/>
-        </w:rPr>
-      </w:pPr>
-    </w:p>
-    <w:p>
-      <w:pPr>
-        <w:rPr>
-          <w:b/>
-          <w:bCs/>
-          <w:sz w:val="28"/>
-          <w:szCs w:val="28"/>
-        </w:rPr>
-      </w:pPr>
-      <w:r>
-        <w:rPr>
-          <w:b/>
-          <w:bCs/>
-          <w:sz w:val="28"/>
-          <w:szCs w:val="28"/>
-        </w:rPr>
-        <w:t>Harjoitus 1</w:t>
-      </w:r>
-    </w:p>
-    <w:p>
-      <w:pPr>
-        <w:rPr>
-          <w:szCs w:val="24"/>
-        </w:rPr>
-      </w:pPr>
-      <w:r>
-        <w:rPr>
-          <w:szCs w:val="24"/>
-        </w:rPr>
-        <w:t>Tämän tehtävän tavoitteena o</w:t>
-      </w:r>
-      <w:r>
-        <w:rPr>
-          <w:szCs w:val="24"/>
-        </w:rPr>
-        <w:t>n</w:t>
-      </w:r>
-      <w:r>
-        <w:rPr>
-          <w:szCs w:val="24"/>
-        </w:rPr>
-        <w:t xml:space="preserve"> selvittää jonkin laitteen </w:t>
-      </w:r>
-      <w:proofErr w:type="spellStart"/>
-      <w:r>
-        <w:rPr>
-          <w:szCs w:val="24"/>
-        </w:rPr>
-        <w:t>ohjelmoinitiin</w:t>
-      </w:r>
-      <w:proofErr w:type="spellEnd"/>
-      <w:r>
-        <w:rPr>
-          <w:szCs w:val="24"/>
-        </w:rPr>
-        <w:t xml:space="preserve"> liittyviä asioita.</w:t>
-      </w:r>
-    </w:p>
     <w:p>
       <w:pPr>
         <w:pStyle w:val="Luettelokappale"/>
@@ -926,15 +797,66 @@
           <w:ilvl w:val="0"/>
           <w:numId w:val="36"/>
         </w:numPr>
-        <w:rPr>
-          <w:szCs w:val="24"/>
-        </w:rPr>
-      </w:pPr>
-      <w:r>
-        <w:rPr>
-          <w:szCs w:val="24"/>
-        </w:rPr>
-        <w:t xml:space="preserve">Valitsin laitteeksi oman puhelimeni. </w:t>
+      </w:pPr>
+      <w:r>
+        <w:t xml:space="preserve">5.2.2024 Aloin suorittamaan </w:t>
+      </w:r>
+      <w:r>
+        <w:rPr>
+          <w:i/>
+          <w:iCs/>
+        </w:rPr>
+        <w:t xml:space="preserve">Android Basics </w:t>
+      </w:r>
+      <w:proofErr w:type="spellStart"/>
+      <w:r>
+        <w:rPr>
+          <w:i/>
+          <w:iCs/>
+        </w:rPr>
+        <w:t>with</w:t>
+      </w:r>
+      <w:proofErr w:type="spellEnd"/>
+      <w:r>
+        <w:rPr>
+          <w:i/>
+          <w:iCs/>
+        </w:rPr>
+        <w:t xml:space="preserve"> </w:t>
+      </w:r>
+      <w:proofErr w:type="spellStart"/>
+      <w:r>
+        <w:rPr>
+          <w:i/>
+          <w:iCs/>
+        </w:rPr>
+        <w:t>Compose</w:t>
+      </w:r>
+      <w:proofErr w:type="spellEnd"/>
+      <w:r>
+        <w:rPr>
+          <w:i/>
+          <w:iCs/>
+        </w:rPr>
+        <w:t xml:space="preserve"> </w:t>
+      </w:r>
+      <w:r>
+        <w:t>-kurssia (</w:t>
+      </w:r>
+      <w:hyperlink r:id="rId12" w:history="1">
+        <w:r>
+          <w:rPr>
+            <w:rStyle w:val="Hyperlinkki"/>
+            <w:sz w:val="24"/>
+          </w:rPr>
+          <w:t>https://developer.android.com/courses/android-basics-compose/course</w:t>
+        </w:r>
+      </w:hyperlink>
+      <w:r>
+        <w:t>) Ai</w:t>
+      </w:r>
+      <w:r>
+        <w:t>kaa meni noin 4 tuntia.</w:t>
       </w:r>
     </w:p>
     <w:p>
@@ -944,41 +866,9 @@
           <w:ilvl w:val="0"/>
           <w:numId w:val="36"/>
         </w:numPr>
-        <w:rPr>
-          <w:szCs w:val="24"/>
-        </w:rPr>
-      </w:pPr>
-      <w:r>
-        <w:rPr>
-          <w:szCs w:val="24"/>
-        </w:rPr>
-        <w:t>Valmistaja</w:t>
-      </w:r>
-      <w:r>
-        <w:rPr>
-          <w:szCs w:val="24"/>
-        </w:rPr>
-        <w:t xml:space="preserve"> on </w:t>
-      </w:r>
-      <w:r>
-        <w:rPr>
-          <w:szCs w:val="24"/>
-        </w:rPr>
-        <w:t xml:space="preserve">Google ja malli on </w:t>
-      </w:r>
-      <w:proofErr w:type="spellStart"/>
-      <w:r>
-        <w:rPr>
-          <w:szCs w:val="24"/>
-        </w:rPr>
-        <w:t>Pixel</w:t>
-      </w:r>
-      <w:proofErr w:type="spellEnd"/>
-      <w:r>
-        <w:rPr>
-          <w:szCs w:val="24"/>
-        </w:rPr>
-        <w:t xml:space="preserve"> 6a. </w:t>
+      </w:pPr>
+      <w:r>
+        <w:t>6.2.2024 Suoritin edellä mainitsemaani Android -kurssia. Aikaa meni noin 3 tuntia</w:t>
       </w:r>
     </w:p>
     <w:p>
@@ -988,6 +878,298 @@
           <w:ilvl w:val="0"/>
           <w:numId w:val="36"/>
         </w:numPr>
+      </w:pPr>
+      <w:r>
+        <w:t>7.2.2024 Suoritin Android -kurssia ja aloitin harjoituksen 4. Aikaa meni noin 5 tuntia.</w:t>
+      </w:r>
+    </w:p>
+    <w:p>
+      <w:pPr>
+        <w:pStyle w:val="Luettelokappale"/>
+        <w:numPr>
+          <w:ilvl w:val="0"/>
+          <w:numId w:val="36"/>
+        </w:numPr>
+      </w:pPr>
+      <w:r>
+        <w:t>8.2.2024 Jatkoin Android -kurssin suorittamista. Aikaa meni noin 3 tuntia.</w:t>
+      </w:r>
+    </w:p>
+    <w:p>
+      <w:pPr>
+        <w:pStyle w:val="Luettelokappale"/>
+        <w:numPr>
+          <w:ilvl w:val="0"/>
+          <w:numId w:val="36"/>
+        </w:numPr>
+      </w:pPr>
+      <w:r>
+        <w:t>9.2.2024 Jatkoin Android -kurssin suorittamista. Aikaa meni noin 3 tuntia.</w:t>
+      </w:r>
+    </w:p>
+    <w:p>
+      <w:pPr>
+        <w:pStyle w:val="Luettelokappale"/>
+        <w:numPr>
+          <w:ilvl w:val="0"/>
+          <w:numId w:val="36"/>
+        </w:numPr>
+      </w:pPr>
+      <w:r>
+        <w:t>10.2.2024 Jatkoin jälleen Android -kurssin suorittamista. Aikaa meni noin 3 tuntia</w:t>
+      </w:r>
+    </w:p>
+    <w:p>
+      <w:pPr>
+        <w:pStyle w:val="Luettelokappale"/>
+        <w:numPr>
+          <w:ilvl w:val="0"/>
+          <w:numId w:val="36"/>
+        </w:numPr>
+      </w:pPr>
+      <w:r>
+        <w:t>11.2.2024 Lisää Android -kurssin työstämistä. Aikaa meni noin 3 tuntia.</w:t>
+      </w:r>
+    </w:p>
+    <w:p>
+      <w:pPr>
+        <w:pStyle w:val="Luettelokappale"/>
+        <w:numPr>
+          <w:ilvl w:val="0"/>
+          <w:numId w:val="36"/>
+        </w:numPr>
+      </w:pPr>
+      <w:r>
+        <w:t xml:space="preserve">12.2.2024 Jatkoin Android -kurssin suorittamista ja aloitin tehtävät </w:t>
+      </w:r>
+      <w:proofErr w:type="gramStart"/>
+      <w:r>
+        <w:t>4-5</w:t>
+      </w:r>
+      <w:proofErr w:type="gramEnd"/>
+      <w:r>
+        <w:t xml:space="preserve"> uudestaan. Aikaa meni noin 4 tuntia.</w:t>
+      </w:r>
+    </w:p>
+    <w:p>
+      <w:pPr>
+        <w:pStyle w:val="Luettelokappale"/>
+        <w:numPr>
+          <w:ilvl w:val="0"/>
+          <w:numId w:val="36"/>
+        </w:numPr>
+      </w:pPr>
+      <w:r>
+        <w:t xml:space="preserve">13.2.2024 Viimeistelin tehtävät </w:t>
+      </w:r>
+      <w:proofErr w:type="gramStart"/>
+      <w:r>
+        <w:t>4-5</w:t>
+      </w:r>
+      <w:proofErr w:type="gramEnd"/>
+      <w:r>
+        <w:t xml:space="preserve"> ja suoritin Android -kurssia. Aikaa meni noin 4 tuntia.</w:t>
+      </w:r>
+    </w:p>
+    <w:p/>
+    <w:p>
+      <w:pPr>
+        <w:pStyle w:val="Otsikko1"/>
+        <w:rPr>
+          <w:sz w:val="36"/>
+          <w:szCs w:val="36"/>
+        </w:rPr>
+      </w:pPr>
+      <w:r>
+        <w:rPr>
+          <w:sz w:val="36"/>
+          <w:szCs w:val="36"/>
+        </w:rPr>
+        <w:t xml:space="preserve">Käyttämäni AI -työkalut </w:t>
+      </w:r>
+    </w:p>
+    <w:p/>
+    <w:p>
+      <w:r>
+        <w:t xml:space="preserve">Olen käyttänyt </w:t>
+      </w:r>
+      <w:proofErr w:type="spellStart"/>
+      <w:r>
+        <w:t>ChatGPT</w:t>
+      </w:r>
+      <w:proofErr w:type="spellEnd"/>
+      <w:r>
+        <w:t xml:space="preserve"> AI -työkalua tähän mennessä selittämään erilaisia mobiiliohjelmointiin liittyviä konsepteja. Käytän sitä mahdollisimman vähän itse koodaamiseen, jotta opin toteuttamaan asioita itse ja ymmärtämään koodin toimintaa.</w:t>
+      </w:r>
+    </w:p>
+    <w:p>
+      <w:pPr>
+        <w:pStyle w:val="Otsikko1"/>
+        <w:rPr>
+          <w:sz w:val="36"/>
+          <w:szCs w:val="36"/>
+        </w:rPr>
+      </w:pPr>
+      <w:r>
+        <w:rPr>
+          <w:sz w:val="36"/>
+          <w:szCs w:val="36"/>
+        </w:rPr>
+        <w:lastRenderedPageBreak/>
+        <w:t xml:space="preserve">Ajankäytön dokumentointi </w:t>
+      </w:r>
+    </w:p>
+    <w:p>
+      <w:pPr>
+        <w:pStyle w:val="Otsikko1"/>
+        <w:rPr>
+          <w:sz w:val="36"/>
+          <w:szCs w:val="36"/>
+        </w:rPr>
+      </w:pPr>
+      <w:r>
+        <w:rPr>
+          <w:sz w:val="36"/>
+          <w:szCs w:val="36"/>
+        </w:rPr>
+        <w:t xml:space="preserve">Harjoitustehtävien dokumentointi </w:t>
+      </w:r>
+    </w:p>
+    <w:p>
+      <w:pPr>
+        <w:rPr>
+          <w:sz w:val="28"/>
+          <w:szCs w:val="28"/>
+        </w:rPr>
+      </w:pPr>
+    </w:p>
+    <w:p>
+      <w:pPr>
+        <w:rPr>
+          <w:b/>
+          <w:bCs/>
+          <w:sz w:val="28"/>
+          <w:szCs w:val="28"/>
+        </w:rPr>
+      </w:pPr>
+      <w:r>
+        <w:rPr>
+          <w:b/>
+          <w:bCs/>
+          <w:sz w:val="28"/>
+          <w:szCs w:val="28"/>
+        </w:rPr>
+        <w:t>Harjoitus 1</w:t>
+      </w:r>
+    </w:p>
+    <w:p>
+      <w:pPr>
+        <w:rPr>
+          <w:szCs w:val="24"/>
+        </w:rPr>
+      </w:pPr>
+      <w:r>
+        <w:rPr>
+          <w:szCs w:val="24"/>
+        </w:rPr>
+        <w:t>Tämän tehtävän tavoitteena o</w:t>
+      </w:r>
+      <w:r>
+        <w:rPr>
+          <w:szCs w:val="24"/>
+        </w:rPr>
+        <w:t>n</w:t>
+      </w:r>
+      <w:r>
+        <w:rPr>
+          <w:szCs w:val="24"/>
+        </w:rPr>
+        <w:t xml:space="preserve"> selvittää jonkin laitteen </w:t>
+      </w:r>
+      <w:proofErr w:type="spellStart"/>
+      <w:r>
+        <w:rPr>
+          <w:szCs w:val="24"/>
+        </w:rPr>
+        <w:t>ohjelmoinitiin</w:t>
+      </w:r>
+      <w:proofErr w:type="spellEnd"/>
+      <w:r>
+        <w:rPr>
+          <w:szCs w:val="24"/>
+        </w:rPr>
+        <w:t xml:space="preserve"> liittyviä asioita.</w:t>
+      </w:r>
+    </w:p>
+    <w:p>
+      <w:pPr>
+        <w:pStyle w:val="Luettelokappale"/>
+        <w:numPr>
+          <w:ilvl w:val="0"/>
+          <w:numId w:val="36"/>
+        </w:numPr>
+        <w:rPr>
+          <w:szCs w:val="24"/>
+        </w:rPr>
+      </w:pPr>
+      <w:r>
+        <w:rPr>
+          <w:szCs w:val="24"/>
+        </w:rPr>
+        <w:t xml:space="preserve">Valitsin laitteeksi oman puhelimeni. </w:t>
+      </w:r>
+    </w:p>
+    <w:p>
+      <w:pPr>
+        <w:pStyle w:val="Luettelokappale"/>
+        <w:numPr>
+          <w:ilvl w:val="0"/>
+          <w:numId w:val="36"/>
+        </w:numPr>
+        <w:rPr>
+          <w:szCs w:val="24"/>
+        </w:rPr>
+      </w:pPr>
+      <w:r>
+        <w:rPr>
+          <w:szCs w:val="24"/>
+        </w:rPr>
+        <w:t>Valmistaja</w:t>
+      </w:r>
+      <w:r>
+        <w:rPr>
+          <w:szCs w:val="24"/>
+        </w:rPr>
+        <w:t xml:space="preserve"> on </w:t>
+      </w:r>
+      <w:r>
+        <w:rPr>
+          <w:szCs w:val="24"/>
+        </w:rPr>
+        <w:t xml:space="preserve">Google ja malli on </w:t>
+      </w:r>
+      <w:proofErr w:type="spellStart"/>
+      <w:r>
+        <w:rPr>
+          <w:szCs w:val="24"/>
+        </w:rPr>
+        <w:t>Pixel</w:t>
+      </w:r>
+      <w:proofErr w:type="spellEnd"/>
+      <w:r>
+        <w:rPr>
+          <w:szCs w:val="24"/>
+        </w:rPr>
+        <w:t xml:space="preserve"> 6a. </w:t>
+      </w:r>
+    </w:p>
+    <w:p>
+      <w:pPr>
+        <w:pStyle w:val="Luettelokappale"/>
+        <w:numPr>
+          <w:ilvl w:val="0"/>
+          <w:numId w:val="36"/>
+        </w:numPr>
         <w:rPr>
           <w:szCs w:val="24"/>
         </w:rPr>
@@ -1016,7 +1198,7 @@
         </w:rPr>
         <w:t xml:space="preserve">: </w:t>
       </w:r>
-      <w:hyperlink r:id="rId12" w:history="1">
+      <w:hyperlink r:id="rId13" w:history="1">
         <w:r>
           <w:rPr>
             <w:rStyle w:val="Hyperlinkki"/>
@@ -1086,7 +1268,6 @@
         <w:rPr>
           <w:szCs w:val="24"/>
         </w:rPr>
-        <w:lastRenderedPageBreak/>
         <w:t xml:space="preserve">Googlen </w:t>
       </w:r>
       <w:proofErr w:type="spellStart"/>
@@ -1398,7 +1579,7 @@
         </w:rPr>
         <w:t xml:space="preserve"> asennus puuttui. Sen asentaminen ei myöskään onnistunut AMD prosessorilla helposti. Löysin YouTube videosta (</w:t>
       </w:r>
-      <w:hyperlink r:id="rId13" w:history="1">
+      <w:hyperlink r:id="rId14" w:history="1">
         <w:r>
           <w:rPr>
             <w:rStyle w:val="Hyperlinkki"/>
@@ -1511,6 +1692,111 @@
     </w:p>
     <w:p>
       <w:pPr>
+        <w:ind w:left="360"/>
+        <w:rPr>
+          <w:szCs w:val="24"/>
+        </w:rPr>
+      </w:pPr>
+    </w:p>
+    <w:p>
+      <w:pPr>
+        <w:ind w:left="360"/>
+        <w:rPr>
+          <w:b/>
+          <w:bCs/>
+          <w:sz w:val="28"/>
+          <w:szCs w:val="28"/>
+        </w:rPr>
+      </w:pPr>
+      <w:r>
+        <w:rPr>
+          <w:b/>
+          <w:bCs/>
+          <w:sz w:val="28"/>
+          <w:szCs w:val="28"/>
+        </w:rPr>
+        <w:t xml:space="preserve">Harjoitus </w:t>
+      </w:r>
+      <w:proofErr w:type="gramStart"/>
+      <w:r>
+        <w:rPr>
+          <w:b/>
+          <w:bCs/>
+          <w:sz w:val="28"/>
+          <w:szCs w:val="28"/>
+        </w:rPr>
+        <w:t>4</w:t>
+      </w:r>
+      <w:r>
+        <w:rPr>
+          <w:b/>
+          <w:bCs/>
+          <w:sz w:val="28"/>
+          <w:szCs w:val="28"/>
+        </w:rPr>
+        <w:t xml:space="preserve"> - 5</w:t>
+      </w:r>
+      <w:proofErr w:type="gramEnd"/>
+    </w:p>
+    <w:p>
+      <w:pPr>
+        <w:ind w:left="360"/>
+        <w:rPr>
+          <w:szCs w:val="24"/>
+        </w:rPr>
+      </w:pPr>
+      <w:r>
+        <w:rPr>
+          <w:szCs w:val="24"/>
+        </w:rPr>
+        <w:t>Tämän tehtävän tavoitteena on tehdä yksinkertainen laskinsovellus, jolla voi laskea yhteen, erotus, kerto ja jakolaskuja.</w:t>
+      </w:r>
+    </w:p>
+    <w:p>
+      <w:pPr>
+        <w:ind w:left="360"/>
+        <w:rPr>
+          <w:szCs w:val="24"/>
+        </w:rPr>
+      </w:pPr>
+      <w:r>
+        <w:rPr>
+          <w:szCs w:val="24"/>
+        </w:rPr>
+        <w:lastRenderedPageBreak/>
+        <w:t xml:space="preserve">Harjoituksessa ei tullut juurikaan vastaan ongelmia, muuta kuin tiedostoon kirjoittamisessa ja lukemisessa siten, että tiedosto, johon kirjoitetaan ja luetaan, ei menisi käyttäjän laitteen </w:t>
+      </w:r>
+      <w:proofErr w:type="gramStart"/>
+      <w:r>
+        <w:rPr>
+          <w:szCs w:val="24"/>
+        </w:rPr>
+        <w:t>perus tiedostoihin</w:t>
+      </w:r>
+      <w:proofErr w:type="gramEnd"/>
+      <w:r>
+        <w:rPr>
+          <w:szCs w:val="24"/>
+        </w:rPr>
+        <w:t xml:space="preserve">, vaan itse sovelluksen tiedostoihin. Tässä ongelmassa käytin apuna </w:t>
+      </w:r>
+      <w:proofErr w:type="spellStart"/>
+      <w:r>
+        <w:rPr>
+          <w:szCs w:val="24"/>
+        </w:rPr>
+        <w:t>ChatGPT:tä</w:t>
+      </w:r>
+      <w:proofErr w:type="spellEnd"/>
+      <w:r>
+        <w:rPr>
+          <w:szCs w:val="24"/>
+        </w:rPr>
+        <w:t>, koska en löytänyt pienellä googlettamisella kunnollisia ohjeistusmateriaaleja.</w:t>
+      </w:r>
+    </w:p>
+    <w:p>
+      <w:pPr>
         <w:pStyle w:val="Otsikko1"/>
         <w:rPr>
           <w:sz w:val="36"/>
@@ -1525,6 +1811,8 @@
         <w:t xml:space="preserve">Käyttämäni verkkoaineistot </w:t>
       </w:r>
     </w:p>
+    <w:p/>
+    <w:p/>
     <w:p>
       <w:pPr>
         <w:pStyle w:val="Otsikko1"/>
@@ -1560,7 +1848,7 @@
     <w:p/>
     <w:p/>
     <w:sectPr>
-      <w:headerReference w:type="default" r:id="rId14"/>
+      <w:headerReference w:type="default" r:id="rId15"/>
       <w:pgSz w:w="11906" w:h="16838" w:code="9"/>
       <w:pgMar w:top="1701" w:right="1701" w:bottom="1134" w:left="1701" w:header="709" w:footer="709" w:gutter="0"/>
       <w:pgNumType w:start="1"/>

</xml_diff>